<commit_message>
2019/10/29 20:50 Sprint 1 Lineas Base
</commit_message>
<xml_diff>
--- a/Documentos/PGC.docx
+++ b/Documentos/PGC.docx
@@ -426,7 +426,6 @@
         </w:rPr>
         <w:t xml:space="preserve">UPIICSA - </w:t>
       </w:r>
-      <w:proofErr w:type="gramStart"/>
       <w:r>
         <w:rPr>
           <w:rFonts w:ascii="Arial" w:hAnsi="Arial" w:cs="Arial"/>
@@ -437,7 +436,6 @@
         </w:rPr>
         <w:t>Octubre</w:t>
       </w:r>
-      <w:proofErr w:type="gramEnd"/>
       <w:r>
         <w:rPr>
           <w:rFonts w:ascii="Arial" w:hAnsi="Arial" w:cs="Arial"/>
@@ -456,7 +454,7 @@
       <w:pPr>
         <w:pStyle w:val="Ttulo1"/>
       </w:pPr>
-      <w:bookmarkStart w:id="1" w:name="_Toc23216707"/>
+      <w:bookmarkStart w:id="1" w:name="_Toc23264003"/>
       <w:r>
         <w:t>Historial de Revisiones</w:t>
       </w:r>
@@ -707,6 +705,14 @@
                 <w:szCs w:val="20"/>
               </w:rPr>
             </w:pPr>
+            <w:r>
+              <w:rPr>
+                <w:rFonts w:ascii="Arial" w:hAnsi="Arial" w:cs="Arial"/>
+                <w:sz w:val="20"/>
+                <w:szCs w:val="20"/>
+              </w:rPr>
+              <w:t>29/10/2019</w:t>
+            </w:r>
           </w:p>
         </w:tc>
         <w:tc>
@@ -723,6 +729,14 @@
                 <w:szCs w:val="20"/>
               </w:rPr>
             </w:pPr>
+            <w:r>
+              <w:rPr>
+                <w:rFonts w:ascii="Arial" w:hAnsi="Arial" w:cs="Arial"/>
+                <w:sz w:val="20"/>
+                <w:szCs w:val="20"/>
+              </w:rPr>
+              <w:t>1.1</w:t>
+            </w:r>
           </w:p>
         </w:tc>
         <w:tc>
@@ -738,6 +752,14 @@
                 <w:szCs w:val="20"/>
               </w:rPr>
             </w:pPr>
+            <w:r>
+              <w:rPr>
+                <w:rFonts w:ascii="Arial" w:hAnsi="Arial" w:cs="Arial"/>
+                <w:sz w:val="20"/>
+                <w:szCs w:val="20"/>
+              </w:rPr>
+              <w:t>Adición del Plan del Proyecto</w:t>
+            </w:r>
           </w:p>
         </w:tc>
         <w:tc>
@@ -753,6 +775,14 @@
                 <w:szCs w:val="20"/>
               </w:rPr>
             </w:pPr>
+            <w:r>
+              <w:rPr>
+                <w:rFonts w:ascii="Arial" w:hAnsi="Arial" w:cs="Arial"/>
+                <w:sz w:val="20"/>
+                <w:szCs w:val="20"/>
+              </w:rPr>
+              <w:t>Franco Samuel Mecca Paredes</w:t>
+            </w:r>
           </w:p>
         </w:tc>
       </w:tr>
@@ -872,13 +902,130 @@
           <w:r>
             <w:fldChar w:fldCharType="separate"/>
           </w:r>
-          <w:hyperlink w:anchor="_Toc23216707" w:history="1">
+          <w:bookmarkStart w:id="2" w:name="_GoBack"/>
+          <w:bookmarkEnd w:id="2"/>
+          <w:r>
+            <w:rPr>
+              <w:rStyle w:val="Hipervnculo"/>
+              <w:noProof/>
+            </w:rPr>
+            <w:fldChar w:fldCharType="begin"/>
+          </w:r>
+          <w:r>
+            <w:rPr>
+              <w:rStyle w:val="Hipervnculo"/>
+              <w:noProof/>
+            </w:rPr>
+            <w:instrText xml:space="preserve"> </w:instrText>
+          </w:r>
+          <w:r>
+            <w:rPr>
+              <w:noProof/>
+            </w:rPr>
+            <w:instrText>HYPERLINK \l "_Toc23264003"</w:instrText>
+          </w:r>
+          <w:r>
+            <w:rPr>
+              <w:rStyle w:val="Hipervnculo"/>
+              <w:noProof/>
+            </w:rPr>
+            <w:instrText xml:space="preserve"> </w:instrText>
+          </w:r>
+          <w:r>
+            <w:rPr>
+              <w:rStyle w:val="Hipervnculo"/>
+              <w:noProof/>
+            </w:rPr>
+          </w:r>
+          <w:r>
+            <w:rPr>
+              <w:rStyle w:val="Hipervnculo"/>
+              <w:noProof/>
+            </w:rPr>
+            <w:fldChar w:fldCharType="separate"/>
+          </w:r>
+          <w:r>
+            <w:rPr>
+              <w:rStyle w:val="Hipervnculo"/>
+              <w:noProof/>
+            </w:rPr>
+            <w:t>Historial de Revisiones</w:t>
+          </w:r>
+          <w:r>
+            <w:rPr>
+              <w:noProof/>
+              <w:webHidden/>
+            </w:rPr>
+            <w:tab/>
+          </w:r>
+          <w:r>
+            <w:rPr>
+              <w:noProof/>
+              <w:webHidden/>
+            </w:rPr>
+            <w:fldChar w:fldCharType="begin"/>
+          </w:r>
+          <w:r>
+            <w:rPr>
+              <w:noProof/>
+              <w:webHidden/>
+            </w:rPr>
+            <w:instrText xml:space="preserve"> PAGEREF _Toc23264003 \h </w:instrText>
+          </w:r>
+          <w:r>
+            <w:rPr>
+              <w:noProof/>
+              <w:webHidden/>
+            </w:rPr>
+          </w:r>
+          <w:r>
+            <w:rPr>
+              <w:noProof/>
+              <w:webHidden/>
+            </w:rPr>
+            <w:fldChar w:fldCharType="separate"/>
+          </w:r>
+          <w:r>
+            <w:rPr>
+              <w:noProof/>
+              <w:webHidden/>
+            </w:rPr>
+            <w:t>1</w:t>
+          </w:r>
+          <w:r>
+            <w:rPr>
+              <w:noProof/>
+              <w:webHidden/>
+            </w:rPr>
+            <w:fldChar w:fldCharType="end"/>
+          </w:r>
+          <w:r>
+            <w:rPr>
+              <w:rStyle w:val="Hipervnculo"/>
+              <w:noProof/>
+            </w:rPr>
+            <w:fldChar w:fldCharType="end"/>
+          </w:r>
+        </w:p>
+        <w:p>
+          <w:pPr>
+            <w:pStyle w:val="TDC1"/>
+            <w:tabs>
+              <w:tab w:val="right" w:leader="dot" w:pos="9016"/>
+            </w:tabs>
+            <w:rPr>
+              <w:rFonts w:eastAsiaTheme="minorEastAsia"/>
+              <w:noProof/>
+              <w:lang w:eastAsia="es-PE"/>
+            </w:rPr>
+          </w:pPr>
+          <w:hyperlink w:anchor="_Toc23264004" w:history="1">
             <w:r>
               <w:rPr>
                 <w:rStyle w:val="Hipervnculo"/>
                 <w:noProof/>
               </w:rPr>
-              <w:t>Historial de Revisiones</w:t>
+              <w:t>Introducción</w:t>
             </w:r>
             <w:r>
               <w:rPr>
@@ -899,7 +1046,7 @@
                 <w:noProof/>
                 <w:webHidden/>
               </w:rPr>
-              <w:instrText xml:space="preserve"> PAGEREF _Toc23216707 \h </w:instrText>
+              <w:instrText xml:space="preserve"> PAGEREF _Toc23264004 \h </w:instrText>
             </w:r>
             <w:r>
               <w:rPr>
@@ -919,7 +1066,217 @@
                 <w:noProof/>
                 <w:webHidden/>
               </w:rPr>
-              <w:t>1</w:t>
+              <w:t>3</w:t>
+            </w:r>
+            <w:r>
+              <w:rPr>
+                <w:noProof/>
+                <w:webHidden/>
+              </w:rPr>
+              <w:fldChar w:fldCharType="end"/>
+            </w:r>
+          </w:hyperlink>
+        </w:p>
+        <w:p>
+          <w:pPr>
+            <w:pStyle w:val="TDC2"/>
+            <w:tabs>
+              <w:tab w:val="right" w:leader="dot" w:pos="9016"/>
+            </w:tabs>
+            <w:rPr>
+              <w:rFonts w:eastAsiaTheme="minorEastAsia"/>
+              <w:noProof/>
+              <w:lang w:eastAsia="es-PE"/>
+            </w:rPr>
+          </w:pPr>
+          <w:hyperlink w:anchor="_Toc23264005" w:history="1">
+            <w:r>
+              <w:rPr>
+                <w:rStyle w:val="Hipervnculo"/>
+                <w:noProof/>
+              </w:rPr>
+              <w:t>Problemáticas</w:t>
+            </w:r>
+            <w:r>
+              <w:rPr>
+                <w:noProof/>
+                <w:webHidden/>
+              </w:rPr>
+              <w:tab/>
+            </w:r>
+            <w:r>
+              <w:rPr>
+                <w:noProof/>
+                <w:webHidden/>
+              </w:rPr>
+              <w:fldChar w:fldCharType="begin"/>
+            </w:r>
+            <w:r>
+              <w:rPr>
+                <w:noProof/>
+                <w:webHidden/>
+              </w:rPr>
+              <w:instrText xml:space="preserve"> PAGEREF _Toc23264005 \h </w:instrText>
+            </w:r>
+            <w:r>
+              <w:rPr>
+                <w:noProof/>
+                <w:webHidden/>
+              </w:rPr>
+            </w:r>
+            <w:r>
+              <w:rPr>
+                <w:noProof/>
+                <w:webHidden/>
+              </w:rPr>
+              <w:fldChar w:fldCharType="separate"/>
+            </w:r>
+            <w:r>
+              <w:rPr>
+                <w:noProof/>
+                <w:webHidden/>
+              </w:rPr>
+              <w:t>3</w:t>
+            </w:r>
+            <w:r>
+              <w:rPr>
+                <w:noProof/>
+                <w:webHidden/>
+              </w:rPr>
+              <w:fldChar w:fldCharType="end"/>
+            </w:r>
+          </w:hyperlink>
+        </w:p>
+        <w:p>
+          <w:pPr>
+            <w:pStyle w:val="TDC2"/>
+            <w:tabs>
+              <w:tab w:val="right" w:leader="dot" w:pos="9016"/>
+            </w:tabs>
+            <w:rPr>
+              <w:rFonts w:eastAsiaTheme="minorEastAsia"/>
+              <w:noProof/>
+              <w:lang w:eastAsia="es-PE"/>
+            </w:rPr>
+          </w:pPr>
+          <w:hyperlink w:anchor="_Toc23264006" w:history="1">
+            <w:r>
+              <w:rPr>
+                <w:rStyle w:val="Hipervnculo"/>
+                <w:noProof/>
+              </w:rPr>
+              <w:t>Propósito</w:t>
+            </w:r>
+            <w:r>
+              <w:rPr>
+                <w:noProof/>
+                <w:webHidden/>
+              </w:rPr>
+              <w:tab/>
+            </w:r>
+            <w:r>
+              <w:rPr>
+                <w:noProof/>
+                <w:webHidden/>
+              </w:rPr>
+              <w:fldChar w:fldCharType="begin"/>
+            </w:r>
+            <w:r>
+              <w:rPr>
+                <w:noProof/>
+                <w:webHidden/>
+              </w:rPr>
+              <w:instrText xml:space="preserve"> PAGEREF _Toc23264006 \h </w:instrText>
+            </w:r>
+            <w:r>
+              <w:rPr>
+                <w:noProof/>
+                <w:webHidden/>
+              </w:rPr>
+            </w:r>
+            <w:r>
+              <w:rPr>
+                <w:noProof/>
+                <w:webHidden/>
+              </w:rPr>
+              <w:fldChar w:fldCharType="separate"/>
+            </w:r>
+            <w:r>
+              <w:rPr>
+                <w:noProof/>
+                <w:webHidden/>
+              </w:rPr>
+              <w:t>3</w:t>
+            </w:r>
+            <w:r>
+              <w:rPr>
+                <w:noProof/>
+                <w:webHidden/>
+              </w:rPr>
+              <w:fldChar w:fldCharType="end"/>
+            </w:r>
+          </w:hyperlink>
+        </w:p>
+        <w:p>
+          <w:pPr>
+            <w:pStyle w:val="TDC2"/>
+            <w:tabs>
+              <w:tab w:val="right" w:leader="dot" w:pos="9016"/>
+            </w:tabs>
+            <w:rPr>
+              <w:rFonts w:eastAsiaTheme="minorEastAsia"/>
+              <w:noProof/>
+              <w:lang w:eastAsia="es-PE"/>
+            </w:rPr>
+          </w:pPr>
+          <w:hyperlink w:anchor="_Toc23264007" w:history="1">
+            <w:r>
+              <w:rPr>
+                <w:rStyle w:val="Hipervnculo"/>
+                <w:noProof/>
+              </w:rPr>
+              <w:t>Finalidad</w:t>
+            </w:r>
+            <w:r>
+              <w:rPr>
+                <w:noProof/>
+                <w:webHidden/>
+              </w:rPr>
+              <w:tab/>
+            </w:r>
+            <w:r>
+              <w:rPr>
+                <w:noProof/>
+                <w:webHidden/>
+              </w:rPr>
+              <w:fldChar w:fldCharType="begin"/>
+            </w:r>
+            <w:r>
+              <w:rPr>
+                <w:noProof/>
+                <w:webHidden/>
+              </w:rPr>
+              <w:instrText xml:space="preserve"> PAGEREF _Toc23264007 \h </w:instrText>
+            </w:r>
+            <w:r>
+              <w:rPr>
+                <w:noProof/>
+                <w:webHidden/>
+              </w:rPr>
+            </w:r>
+            <w:r>
+              <w:rPr>
+                <w:noProof/>
+                <w:webHidden/>
+              </w:rPr>
+              <w:fldChar w:fldCharType="separate"/>
+            </w:r>
+            <w:r>
+              <w:rPr>
+                <w:noProof/>
+                <w:webHidden/>
+              </w:rPr>
+              <w:t>3</w:t>
             </w:r>
             <w:r>
               <w:rPr>
@@ -942,13 +1299,13 @@
               <w:lang w:eastAsia="es-PE"/>
             </w:rPr>
           </w:pPr>
-          <w:hyperlink w:anchor="_Toc23216708" w:history="1">
+          <w:hyperlink w:anchor="_Toc23264008" w:history="1">
             <w:r>
               <w:rPr>
                 <w:rStyle w:val="Hipervnculo"/>
                 <w:noProof/>
               </w:rPr>
-              <w:t>Introducción</w:t>
+              <w:t>Roles, Responsabilidades y Cantidad</w:t>
             </w:r>
             <w:r>
               <w:rPr>
@@ -969,7 +1326,7 @@
                 <w:noProof/>
                 <w:webHidden/>
               </w:rPr>
-              <w:instrText xml:space="preserve"> PAGEREF _Toc23216708 \h </w:instrText>
+              <w:instrText xml:space="preserve"> PAGEREF _Toc23264008 \h </w:instrText>
             </w:r>
             <w:r>
               <w:rPr>
@@ -989,7 +1346,77 @@
                 <w:noProof/>
                 <w:webHidden/>
               </w:rPr>
-              <w:t>3</w:t>
+              <w:t>4</w:t>
+            </w:r>
+            <w:r>
+              <w:rPr>
+                <w:noProof/>
+                <w:webHidden/>
+              </w:rPr>
+              <w:fldChar w:fldCharType="end"/>
+            </w:r>
+          </w:hyperlink>
+        </w:p>
+        <w:p>
+          <w:pPr>
+            <w:pStyle w:val="TDC1"/>
+            <w:tabs>
+              <w:tab w:val="right" w:leader="dot" w:pos="9016"/>
+            </w:tabs>
+            <w:rPr>
+              <w:rFonts w:eastAsiaTheme="minorEastAsia"/>
+              <w:noProof/>
+              <w:lang w:eastAsia="es-PE"/>
+            </w:rPr>
+          </w:pPr>
+          <w:hyperlink w:anchor="_Toc23264009" w:history="1">
+            <w:r>
+              <w:rPr>
+                <w:rStyle w:val="Hipervnculo"/>
+                <w:noProof/>
+              </w:rPr>
+              <w:t>Herramientas, Entorno e Infraestructura</w:t>
+            </w:r>
+            <w:r>
+              <w:rPr>
+                <w:noProof/>
+                <w:webHidden/>
+              </w:rPr>
+              <w:tab/>
+            </w:r>
+            <w:r>
+              <w:rPr>
+                <w:noProof/>
+                <w:webHidden/>
+              </w:rPr>
+              <w:fldChar w:fldCharType="begin"/>
+            </w:r>
+            <w:r>
+              <w:rPr>
+                <w:noProof/>
+                <w:webHidden/>
+              </w:rPr>
+              <w:instrText xml:space="preserve"> PAGEREF _Toc23264009 \h </w:instrText>
+            </w:r>
+            <w:r>
+              <w:rPr>
+                <w:noProof/>
+                <w:webHidden/>
+              </w:rPr>
+            </w:r>
+            <w:r>
+              <w:rPr>
+                <w:noProof/>
+                <w:webHidden/>
+              </w:rPr>
+              <w:fldChar w:fldCharType="separate"/>
+            </w:r>
+            <w:r>
+              <w:rPr>
+                <w:noProof/>
+                <w:webHidden/>
+              </w:rPr>
+              <w:t>5</w:t>
             </w:r>
             <w:r>
               <w:rPr>
@@ -1012,13 +1439,13 @@
               <w:lang w:eastAsia="es-PE"/>
             </w:rPr>
           </w:pPr>
-          <w:hyperlink w:anchor="_Toc23216709" w:history="1">
+          <w:hyperlink w:anchor="_Toc23264010" w:history="1">
             <w:r>
               <w:rPr>
                 <w:rStyle w:val="Hipervnculo"/>
                 <w:noProof/>
               </w:rPr>
-              <w:t>Problemáticas</w:t>
+              <w:t>Herramientas</w:t>
             </w:r>
             <w:r>
               <w:rPr>
@@ -1039,7 +1466,7 @@
                 <w:noProof/>
                 <w:webHidden/>
               </w:rPr>
-              <w:instrText xml:space="preserve"> PAGEREF _Toc23216709 \h </w:instrText>
+              <w:instrText xml:space="preserve"> PAGEREF _Toc23264010 \h </w:instrText>
             </w:r>
             <w:r>
               <w:rPr>
@@ -1059,7 +1486,7 @@
                 <w:noProof/>
                 <w:webHidden/>
               </w:rPr>
-              <w:t>3</w:t>
+              <w:t>5</w:t>
             </w:r>
             <w:r>
               <w:rPr>
@@ -1082,13 +1509,13 @@
               <w:lang w:eastAsia="es-PE"/>
             </w:rPr>
           </w:pPr>
-          <w:hyperlink w:anchor="_Toc23216710" w:history="1">
+          <w:hyperlink w:anchor="_Toc23264011" w:history="1">
             <w:r>
               <w:rPr>
                 <w:rStyle w:val="Hipervnculo"/>
                 <w:noProof/>
               </w:rPr>
-              <w:t>Propósito</w:t>
+              <w:t>Infraestructura</w:t>
             </w:r>
             <w:r>
               <w:rPr>
@@ -1109,7 +1536,7 @@
                 <w:noProof/>
                 <w:webHidden/>
               </w:rPr>
-              <w:instrText xml:space="preserve"> PAGEREF _Toc23216710 \h </w:instrText>
+              <w:instrText xml:space="preserve"> PAGEREF _Toc23264011 \h </w:instrText>
             </w:r>
             <w:r>
               <w:rPr>
@@ -1129,7 +1556,497 @@
                 <w:noProof/>
                 <w:webHidden/>
               </w:rPr>
-              <w:t>3</w:t>
+              <w:t>5</w:t>
+            </w:r>
+            <w:r>
+              <w:rPr>
+                <w:noProof/>
+                <w:webHidden/>
+              </w:rPr>
+              <w:fldChar w:fldCharType="end"/>
+            </w:r>
+          </w:hyperlink>
+        </w:p>
+        <w:p>
+          <w:pPr>
+            <w:pStyle w:val="TDC1"/>
+            <w:tabs>
+              <w:tab w:val="right" w:leader="dot" w:pos="9016"/>
+            </w:tabs>
+            <w:rPr>
+              <w:rFonts w:eastAsiaTheme="minorEastAsia"/>
+              <w:noProof/>
+              <w:lang w:eastAsia="es-PE"/>
+            </w:rPr>
+          </w:pPr>
+          <w:hyperlink w:anchor="_Toc23264012" w:history="1">
+            <w:r>
+              <w:rPr>
+                <w:rStyle w:val="Hipervnculo"/>
+                <w:noProof/>
+              </w:rPr>
+              <w:t>Calendario</w:t>
+            </w:r>
+            <w:r>
+              <w:rPr>
+                <w:noProof/>
+                <w:webHidden/>
+              </w:rPr>
+              <w:tab/>
+            </w:r>
+            <w:r>
+              <w:rPr>
+                <w:noProof/>
+                <w:webHidden/>
+              </w:rPr>
+              <w:fldChar w:fldCharType="begin"/>
+            </w:r>
+            <w:r>
+              <w:rPr>
+                <w:noProof/>
+                <w:webHidden/>
+              </w:rPr>
+              <w:instrText xml:space="preserve"> PAGEREF _Toc23264012 \h </w:instrText>
+            </w:r>
+            <w:r>
+              <w:rPr>
+                <w:noProof/>
+                <w:webHidden/>
+              </w:rPr>
+            </w:r>
+            <w:r>
+              <w:rPr>
+                <w:noProof/>
+                <w:webHidden/>
+              </w:rPr>
+              <w:fldChar w:fldCharType="separate"/>
+            </w:r>
+            <w:r>
+              <w:rPr>
+                <w:noProof/>
+                <w:webHidden/>
+              </w:rPr>
+              <w:t>6</w:t>
+            </w:r>
+            <w:r>
+              <w:rPr>
+                <w:noProof/>
+                <w:webHidden/>
+              </w:rPr>
+              <w:fldChar w:fldCharType="end"/>
+            </w:r>
+          </w:hyperlink>
+        </w:p>
+        <w:p>
+          <w:pPr>
+            <w:pStyle w:val="TDC1"/>
+            <w:tabs>
+              <w:tab w:val="right" w:leader="dot" w:pos="9016"/>
+            </w:tabs>
+            <w:rPr>
+              <w:rFonts w:eastAsiaTheme="minorEastAsia"/>
+              <w:noProof/>
+              <w:lang w:eastAsia="es-PE"/>
+            </w:rPr>
+          </w:pPr>
+          <w:hyperlink w:anchor="_Toc23264013" w:history="1">
+            <w:r>
+              <w:rPr>
+                <w:rStyle w:val="Hipervnculo"/>
+                <w:noProof/>
+              </w:rPr>
+              <w:t>Lista de Clasificación de los Elementos de la Configuración</w:t>
+            </w:r>
+            <w:r>
+              <w:rPr>
+                <w:noProof/>
+                <w:webHidden/>
+              </w:rPr>
+              <w:tab/>
+            </w:r>
+            <w:r>
+              <w:rPr>
+                <w:noProof/>
+                <w:webHidden/>
+              </w:rPr>
+              <w:fldChar w:fldCharType="begin"/>
+            </w:r>
+            <w:r>
+              <w:rPr>
+                <w:noProof/>
+                <w:webHidden/>
+              </w:rPr>
+              <w:instrText xml:space="preserve"> PAGEREF _Toc23264013 \h </w:instrText>
+            </w:r>
+            <w:r>
+              <w:rPr>
+                <w:noProof/>
+                <w:webHidden/>
+              </w:rPr>
+            </w:r>
+            <w:r>
+              <w:rPr>
+                <w:noProof/>
+                <w:webHidden/>
+              </w:rPr>
+              <w:fldChar w:fldCharType="separate"/>
+            </w:r>
+            <w:r>
+              <w:rPr>
+                <w:noProof/>
+                <w:webHidden/>
+              </w:rPr>
+              <w:t>7</w:t>
+            </w:r>
+            <w:r>
+              <w:rPr>
+                <w:noProof/>
+                <w:webHidden/>
+              </w:rPr>
+              <w:fldChar w:fldCharType="end"/>
+            </w:r>
+          </w:hyperlink>
+        </w:p>
+        <w:p>
+          <w:pPr>
+            <w:pStyle w:val="TDC1"/>
+            <w:tabs>
+              <w:tab w:val="right" w:leader="dot" w:pos="9016"/>
+            </w:tabs>
+            <w:rPr>
+              <w:rFonts w:eastAsiaTheme="minorEastAsia"/>
+              <w:noProof/>
+              <w:lang w:eastAsia="es-PE"/>
+            </w:rPr>
+          </w:pPr>
+          <w:hyperlink w:anchor="_Toc23264014" w:history="1">
+            <w:r>
+              <w:rPr>
+                <w:rStyle w:val="Hipervnculo"/>
+                <w:noProof/>
+              </w:rPr>
+              <w:t>Nomenclatura de los Elementos de la Configuración</w:t>
+            </w:r>
+            <w:r>
+              <w:rPr>
+                <w:noProof/>
+                <w:webHidden/>
+              </w:rPr>
+              <w:tab/>
+            </w:r>
+            <w:r>
+              <w:rPr>
+                <w:noProof/>
+                <w:webHidden/>
+              </w:rPr>
+              <w:fldChar w:fldCharType="begin"/>
+            </w:r>
+            <w:r>
+              <w:rPr>
+                <w:noProof/>
+                <w:webHidden/>
+              </w:rPr>
+              <w:instrText xml:space="preserve"> PAGEREF _Toc23264014 \h </w:instrText>
+            </w:r>
+            <w:r>
+              <w:rPr>
+                <w:noProof/>
+                <w:webHidden/>
+              </w:rPr>
+            </w:r>
+            <w:r>
+              <w:rPr>
+                <w:noProof/>
+                <w:webHidden/>
+              </w:rPr>
+              <w:fldChar w:fldCharType="separate"/>
+            </w:r>
+            <w:r>
+              <w:rPr>
+                <w:noProof/>
+                <w:webHidden/>
+              </w:rPr>
+              <w:t>8</w:t>
+            </w:r>
+            <w:r>
+              <w:rPr>
+                <w:noProof/>
+                <w:webHidden/>
+              </w:rPr>
+              <w:fldChar w:fldCharType="end"/>
+            </w:r>
+          </w:hyperlink>
+        </w:p>
+        <w:p>
+          <w:pPr>
+            <w:pStyle w:val="TDC1"/>
+            <w:tabs>
+              <w:tab w:val="right" w:leader="dot" w:pos="9016"/>
+            </w:tabs>
+            <w:rPr>
+              <w:rFonts w:eastAsiaTheme="minorEastAsia"/>
+              <w:noProof/>
+              <w:lang w:eastAsia="es-PE"/>
+            </w:rPr>
+          </w:pPr>
+          <w:hyperlink w:anchor="_Toc23264015" w:history="1">
+            <w:r>
+              <w:rPr>
+                <w:rStyle w:val="Hipervnculo"/>
+                <w:noProof/>
+              </w:rPr>
+              <w:t>Inventario de los Elementos de la Configuración</w:t>
+            </w:r>
+            <w:r>
+              <w:rPr>
+                <w:noProof/>
+                <w:webHidden/>
+              </w:rPr>
+              <w:tab/>
+            </w:r>
+            <w:r>
+              <w:rPr>
+                <w:noProof/>
+                <w:webHidden/>
+              </w:rPr>
+              <w:fldChar w:fldCharType="begin"/>
+            </w:r>
+            <w:r>
+              <w:rPr>
+                <w:noProof/>
+                <w:webHidden/>
+              </w:rPr>
+              <w:instrText xml:space="preserve"> PAGEREF _Toc23264015 \h </w:instrText>
+            </w:r>
+            <w:r>
+              <w:rPr>
+                <w:noProof/>
+                <w:webHidden/>
+              </w:rPr>
+            </w:r>
+            <w:r>
+              <w:rPr>
+                <w:noProof/>
+                <w:webHidden/>
+              </w:rPr>
+              <w:fldChar w:fldCharType="separate"/>
+            </w:r>
+            <w:r>
+              <w:rPr>
+                <w:noProof/>
+                <w:webHidden/>
+              </w:rPr>
+              <w:t>9</w:t>
+            </w:r>
+            <w:r>
+              <w:rPr>
+                <w:noProof/>
+                <w:webHidden/>
+              </w:rPr>
+              <w:fldChar w:fldCharType="end"/>
+            </w:r>
+          </w:hyperlink>
+        </w:p>
+        <w:p>
+          <w:pPr>
+            <w:pStyle w:val="TDC1"/>
+            <w:tabs>
+              <w:tab w:val="right" w:leader="dot" w:pos="9016"/>
+            </w:tabs>
+            <w:rPr>
+              <w:rFonts w:eastAsiaTheme="minorEastAsia"/>
+              <w:noProof/>
+              <w:lang w:eastAsia="es-PE"/>
+            </w:rPr>
+          </w:pPr>
+          <w:hyperlink w:anchor="_Toc23264016" w:history="1">
+            <w:r>
+              <w:rPr>
+                <w:rStyle w:val="Hipervnculo"/>
+                <w:noProof/>
+              </w:rPr>
+              <w:t>Líneas Base</w:t>
+            </w:r>
+            <w:r>
+              <w:rPr>
+                <w:noProof/>
+                <w:webHidden/>
+              </w:rPr>
+              <w:tab/>
+            </w:r>
+            <w:r>
+              <w:rPr>
+                <w:noProof/>
+                <w:webHidden/>
+              </w:rPr>
+              <w:fldChar w:fldCharType="begin"/>
+            </w:r>
+            <w:r>
+              <w:rPr>
+                <w:noProof/>
+                <w:webHidden/>
+              </w:rPr>
+              <w:instrText xml:space="preserve"> PAGEREF _Toc23264016 \h </w:instrText>
+            </w:r>
+            <w:r>
+              <w:rPr>
+                <w:noProof/>
+                <w:webHidden/>
+              </w:rPr>
+            </w:r>
+            <w:r>
+              <w:rPr>
+                <w:noProof/>
+                <w:webHidden/>
+              </w:rPr>
+              <w:fldChar w:fldCharType="separate"/>
+            </w:r>
+            <w:r>
+              <w:rPr>
+                <w:noProof/>
+                <w:webHidden/>
+              </w:rPr>
+              <w:t>10</w:t>
+            </w:r>
+            <w:r>
+              <w:rPr>
+                <w:noProof/>
+                <w:webHidden/>
+              </w:rPr>
+              <w:fldChar w:fldCharType="end"/>
+            </w:r>
+          </w:hyperlink>
+        </w:p>
+        <w:p>
+          <w:pPr>
+            <w:pStyle w:val="TDC1"/>
+            <w:tabs>
+              <w:tab w:val="right" w:leader="dot" w:pos="9016"/>
+            </w:tabs>
+            <w:rPr>
+              <w:rFonts w:eastAsiaTheme="minorEastAsia"/>
+              <w:noProof/>
+              <w:lang w:eastAsia="es-PE"/>
+            </w:rPr>
+          </w:pPr>
+          <w:hyperlink w:anchor="_Toc23264017" w:history="1">
+            <w:r>
+              <w:rPr>
+                <w:rStyle w:val="Hipervnculo"/>
+                <w:noProof/>
+              </w:rPr>
+              <w:t>Estructura de Librerías</w:t>
+            </w:r>
+            <w:r>
+              <w:rPr>
+                <w:noProof/>
+                <w:webHidden/>
+              </w:rPr>
+              <w:tab/>
+            </w:r>
+            <w:r>
+              <w:rPr>
+                <w:noProof/>
+                <w:webHidden/>
+              </w:rPr>
+              <w:fldChar w:fldCharType="begin"/>
+            </w:r>
+            <w:r>
+              <w:rPr>
+                <w:noProof/>
+                <w:webHidden/>
+              </w:rPr>
+              <w:instrText xml:space="preserve"> PAGEREF _Toc23264017 \h </w:instrText>
+            </w:r>
+            <w:r>
+              <w:rPr>
+                <w:noProof/>
+                <w:webHidden/>
+              </w:rPr>
+            </w:r>
+            <w:r>
+              <w:rPr>
+                <w:noProof/>
+                <w:webHidden/>
+              </w:rPr>
+              <w:fldChar w:fldCharType="separate"/>
+            </w:r>
+            <w:r>
+              <w:rPr>
+                <w:noProof/>
+                <w:webHidden/>
+              </w:rPr>
+              <w:t>11</w:t>
+            </w:r>
+            <w:r>
+              <w:rPr>
+                <w:noProof/>
+                <w:webHidden/>
+              </w:rPr>
+              <w:fldChar w:fldCharType="end"/>
+            </w:r>
+          </w:hyperlink>
+        </w:p>
+        <w:p>
+          <w:pPr>
+            <w:pStyle w:val="TDC1"/>
+            <w:tabs>
+              <w:tab w:val="right" w:leader="dot" w:pos="9016"/>
+            </w:tabs>
+            <w:rPr>
+              <w:rFonts w:eastAsiaTheme="minorEastAsia"/>
+              <w:noProof/>
+              <w:lang w:eastAsia="es-PE"/>
+            </w:rPr>
+          </w:pPr>
+          <w:hyperlink w:anchor="_Toc23264018" w:history="1">
+            <w:r>
+              <w:rPr>
+                <w:rStyle w:val="Hipervnculo"/>
+                <w:noProof/>
+              </w:rPr>
+              <w:t>Control de Librerías</w:t>
+            </w:r>
+            <w:r>
+              <w:rPr>
+                <w:noProof/>
+                <w:webHidden/>
+              </w:rPr>
+              <w:tab/>
+            </w:r>
+            <w:r>
+              <w:rPr>
+                <w:noProof/>
+                <w:webHidden/>
+              </w:rPr>
+              <w:fldChar w:fldCharType="begin"/>
+            </w:r>
+            <w:r>
+              <w:rPr>
+                <w:noProof/>
+                <w:webHidden/>
+              </w:rPr>
+              <w:instrText xml:space="preserve"> PAGEREF _Toc23264018 \h </w:instrText>
+            </w:r>
+            <w:r>
+              <w:rPr>
+                <w:noProof/>
+                <w:webHidden/>
+              </w:rPr>
+            </w:r>
+            <w:r>
+              <w:rPr>
+                <w:noProof/>
+                <w:webHidden/>
+              </w:rPr>
+              <w:fldChar w:fldCharType="separate"/>
+            </w:r>
+            <w:r>
+              <w:rPr>
+                <w:noProof/>
+                <w:webHidden/>
+              </w:rPr>
+              <w:t>12</w:t>
             </w:r>
             <w:r>
               <w:rPr>
@@ -1152,13 +2069,13 @@
               <w:lang w:eastAsia="es-PE"/>
             </w:rPr>
           </w:pPr>
-          <w:hyperlink w:anchor="_Toc23216711" w:history="1">
+          <w:hyperlink w:anchor="_Toc23264019" w:history="1">
             <w:r>
               <w:rPr>
                 <w:rStyle w:val="Hipervnculo"/>
                 <w:noProof/>
               </w:rPr>
-              <w:t>Finalidad</w:t>
+              <w:t>Librería Desarrollo</w:t>
             </w:r>
             <w:r>
               <w:rPr>
@@ -1179,7 +2096,7 @@
                 <w:noProof/>
                 <w:webHidden/>
               </w:rPr>
-              <w:instrText xml:space="preserve"> PAGEREF _Toc23216711 \h </w:instrText>
+              <w:instrText xml:space="preserve"> PAGEREF _Toc23264019 \h </w:instrText>
             </w:r>
             <w:r>
               <w:rPr>
@@ -1199,217 +2116,7 @@
                 <w:noProof/>
                 <w:webHidden/>
               </w:rPr>
-              <w:t>3</w:t>
-            </w:r>
-            <w:r>
-              <w:rPr>
-                <w:noProof/>
-                <w:webHidden/>
-              </w:rPr>
-              <w:fldChar w:fldCharType="end"/>
-            </w:r>
-          </w:hyperlink>
-        </w:p>
-        <w:p>
-          <w:pPr>
-            <w:pStyle w:val="TDC1"/>
-            <w:tabs>
-              <w:tab w:val="right" w:leader="dot" w:pos="9016"/>
-            </w:tabs>
-            <w:rPr>
-              <w:rFonts w:eastAsiaTheme="minorEastAsia"/>
-              <w:noProof/>
-              <w:lang w:eastAsia="es-PE"/>
-            </w:rPr>
-          </w:pPr>
-          <w:hyperlink w:anchor="_Toc23216712" w:history="1">
-            <w:r>
-              <w:rPr>
-                <w:rStyle w:val="Hipervnculo"/>
-                <w:noProof/>
-              </w:rPr>
-              <w:t>Roles, Responsabilidades y Cantidad</w:t>
-            </w:r>
-            <w:r>
-              <w:rPr>
-                <w:noProof/>
-                <w:webHidden/>
-              </w:rPr>
-              <w:tab/>
-            </w:r>
-            <w:r>
-              <w:rPr>
-                <w:noProof/>
-                <w:webHidden/>
-              </w:rPr>
-              <w:fldChar w:fldCharType="begin"/>
-            </w:r>
-            <w:r>
-              <w:rPr>
-                <w:noProof/>
-                <w:webHidden/>
-              </w:rPr>
-              <w:instrText xml:space="preserve"> PAGEREF _Toc23216712 \h </w:instrText>
-            </w:r>
-            <w:r>
-              <w:rPr>
-                <w:noProof/>
-                <w:webHidden/>
-              </w:rPr>
-            </w:r>
-            <w:r>
-              <w:rPr>
-                <w:noProof/>
-                <w:webHidden/>
-              </w:rPr>
-              <w:fldChar w:fldCharType="separate"/>
-            </w:r>
-            <w:r>
-              <w:rPr>
-                <w:noProof/>
-                <w:webHidden/>
-              </w:rPr>
-              <w:t>4</w:t>
-            </w:r>
-            <w:r>
-              <w:rPr>
-                <w:noProof/>
-                <w:webHidden/>
-              </w:rPr>
-              <w:fldChar w:fldCharType="end"/>
-            </w:r>
-          </w:hyperlink>
-        </w:p>
-        <w:p>
-          <w:pPr>
-            <w:pStyle w:val="TDC1"/>
-            <w:tabs>
-              <w:tab w:val="right" w:leader="dot" w:pos="9016"/>
-            </w:tabs>
-            <w:rPr>
-              <w:rFonts w:eastAsiaTheme="minorEastAsia"/>
-              <w:noProof/>
-              <w:lang w:eastAsia="es-PE"/>
-            </w:rPr>
-          </w:pPr>
-          <w:hyperlink w:anchor="_Toc23216713" w:history="1">
-            <w:r>
-              <w:rPr>
-                <w:rStyle w:val="Hipervnculo"/>
-                <w:noProof/>
-              </w:rPr>
-              <w:t>Políticas, Directrices y Procedimientos</w:t>
-            </w:r>
-            <w:r>
-              <w:rPr>
-                <w:noProof/>
-                <w:webHidden/>
-              </w:rPr>
-              <w:tab/>
-            </w:r>
-            <w:r>
-              <w:rPr>
-                <w:noProof/>
-                <w:webHidden/>
-              </w:rPr>
-              <w:fldChar w:fldCharType="begin"/>
-            </w:r>
-            <w:r>
-              <w:rPr>
-                <w:noProof/>
-                <w:webHidden/>
-              </w:rPr>
-              <w:instrText xml:space="preserve"> PAGEREF _Toc23216713 \h </w:instrText>
-            </w:r>
-            <w:r>
-              <w:rPr>
-                <w:noProof/>
-                <w:webHidden/>
-              </w:rPr>
-            </w:r>
-            <w:r>
-              <w:rPr>
-                <w:noProof/>
-                <w:webHidden/>
-              </w:rPr>
-              <w:fldChar w:fldCharType="separate"/>
-            </w:r>
-            <w:r>
-              <w:rPr>
-                <w:noProof/>
-                <w:webHidden/>
-              </w:rPr>
-              <w:t>5</w:t>
-            </w:r>
-            <w:r>
-              <w:rPr>
-                <w:noProof/>
-                <w:webHidden/>
-              </w:rPr>
-              <w:fldChar w:fldCharType="end"/>
-            </w:r>
-          </w:hyperlink>
-        </w:p>
-        <w:p>
-          <w:pPr>
-            <w:pStyle w:val="TDC1"/>
-            <w:tabs>
-              <w:tab w:val="right" w:leader="dot" w:pos="9016"/>
-            </w:tabs>
-            <w:rPr>
-              <w:rFonts w:eastAsiaTheme="minorEastAsia"/>
-              <w:noProof/>
-              <w:lang w:eastAsia="es-PE"/>
-            </w:rPr>
-          </w:pPr>
-          <w:hyperlink w:anchor="_Toc23216714" w:history="1">
-            <w:r>
-              <w:rPr>
-                <w:rStyle w:val="Hipervnculo"/>
-                <w:noProof/>
-              </w:rPr>
-              <w:t>Herramientas, Entorno e Infraestructura</w:t>
-            </w:r>
-            <w:r>
-              <w:rPr>
-                <w:noProof/>
-                <w:webHidden/>
-              </w:rPr>
-              <w:tab/>
-            </w:r>
-            <w:r>
-              <w:rPr>
-                <w:noProof/>
-                <w:webHidden/>
-              </w:rPr>
-              <w:fldChar w:fldCharType="begin"/>
-            </w:r>
-            <w:r>
-              <w:rPr>
-                <w:noProof/>
-                <w:webHidden/>
-              </w:rPr>
-              <w:instrText xml:space="preserve"> PAGEREF _Toc23216714 \h </w:instrText>
-            </w:r>
-            <w:r>
-              <w:rPr>
-                <w:noProof/>
-                <w:webHidden/>
-              </w:rPr>
-            </w:r>
-            <w:r>
-              <w:rPr>
-                <w:noProof/>
-                <w:webHidden/>
-              </w:rPr>
-              <w:fldChar w:fldCharType="separate"/>
-            </w:r>
-            <w:r>
-              <w:rPr>
-                <w:noProof/>
-                <w:webHidden/>
-              </w:rPr>
-              <w:t>6</w:t>
+              <w:t>12</w:t>
             </w:r>
             <w:r>
               <w:rPr>
@@ -1432,13 +2139,13 @@
               <w:lang w:eastAsia="es-PE"/>
             </w:rPr>
           </w:pPr>
-          <w:hyperlink w:anchor="_Toc23216715" w:history="1">
+          <w:hyperlink w:anchor="_Toc23264020" w:history="1">
             <w:r>
               <w:rPr>
                 <w:rStyle w:val="Hipervnculo"/>
                 <w:noProof/>
               </w:rPr>
-              <w:t>Herramientas</w:t>
+              <w:t>Librería Documentos</w:t>
             </w:r>
             <w:r>
               <w:rPr>
@@ -1459,7 +2166,7 @@
                 <w:noProof/>
                 <w:webHidden/>
               </w:rPr>
-              <w:instrText xml:space="preserve"> PAGEREF _Toc23216715 \h </w:instrText>
+              <w:instrText xml:space="preserve"> PAGEREF _Toc23264020 \h </w:instrText>
             </w:r>
             <w:r>
               <w:rPr>
@@ -1479,7 +2186,7 @@
                 <w:noProof/>
                 <w:webHidden/>
               </w:rPr>
-              <w:t>6</w:t>
+              <w:t>13</w:t>
             </w:r>
             <w:r>
               <w:rPr>
@@ -1502,13 +2209,13 @@
               <w:lang w:eastAsia="es-PE"/>
             </w:rPr>
           </w:pPr>
-          <w:hyperlink w:anchor="_Toc23216716" w:history="1">
+          <w:hyperlink w:anchor="_Toc23264021" w:history="1">
             <w:r>
               <w:rPr>
                 <w:rStyle w:val="Hipervnculo"/>
                 <w:noProof/>
               </w:rPr>
-              <w:t>Entorno</w:t>
+              <w:t>Librería Líneas Base</w:t>
             </w:r>
             <w:r>
               <w:rPr>
@@ -1529,7 +2236,7 @@
                 <w:noProof/>
                 <w:webHidden/>
               </w:rPr>
-              <w:instrText xml:space="preserve"> PAGEREF _Toc23216716 \h </w:instrText>
+              <w:instrText xml:space="preserve"> PAGEREF _Toc23264021 \h </w:instrText>
             </w:r>
             <w:r>
               <w:rPr>
@@ -1549,987 +2256,7 @@
                 <w:noProof/>
                 <w:webHidden/>
               </w:rPr>
-              <w:t>6</w:t>
-            </w:r>
-            <w:r>
-              <w:rPr>
-                <w:noProof/>
-                <w:webHidden/>
-              </w:rPr>
-              <w:fldChar w:fldCharType="end"/>
-            </w:r>
-          </w:hyperlink>
-        </w:p>
-        <w:p>
-          <w:pPr>
-            <w:pStyle w:val="TDC2"/>
-            <w:tabs>
-              <w:tab w:val="right" w:leader="dot" w:pos="9016"/>
-            </w:tabs>
-            <w:rPr>
-              <w:rFonts w:eastAsiaTheme="minorEastAsia"/>
-              <w:noProof/>
-              <w:lang w:eastAsia="es-PE"/>
-            </w:rPr>
-          </w:pPr>
-          <w:hyperlink w:anchor="_Toc23216717" w:history="1">
-            <w:r>
-              <w:rPr>
-                <w:rStyle w:val="Hipervnculo"/>
-                <w:noProof/>
-              </w:rPr>
-              <w:t>Infraestructura</w:t>
-            </w:r>
-            <w:r>
-              <w:rPr>
-                <w:noProof/>
-                <w:webHidden/>
-              </w:rPr>
-              <w:tab/>
-            </w:r>
-            <w:r>
-              <w:rPr>
-                <w:noProof/>
-                <w:webHidden/>
-              </w:rPr>
-              <w:fldChar w:fldCharType="begin"/>
-            </w:r>
-            <w:r>
-              <w:rPr>
-                <w:noProof/>
-                <w:webHidden/>
-              </w:rPr>
-              <w:instrText xml:space="preserve"> PAGEREF _Toc23216717 \h </w:instrText>
-            </w:r>
-            <w:r>
-              <w:rPr>
-                <w:noProof/>
-                <w:webHidden/>
-              </w:rPr>
-            </w:r>
-            <w:r>
-              <w:rPr>
-                <w:noProof/>
-                <w:webHidden/>
-              </w:rPr>
-              <w:fldChar w:fldCharType="separate"/>
-            </w:r>
-            <w:r>
-              <w:rPr>
-                <w:noProof/>
-                <w:webHidden/>
-              </w:rPr>
-              <w:t>6</w:t>
-            </w:r>
-            <w:r>
-              <w:rPr>
-                <w:noProof/>
-                <w:webHidden/>
-              </w:rPr>
-              <w:fldChar w:fldCharType="end"/>
-            </w:r>
-          </w:hyperlink>
-        </w:p>
-        <w:p>
-          <w:pPr>
-            <w:pStyle w:val="TDC1"/>
-            <w:tabs>
-              <w:tab w:val="right" w:leader="dot" w:pos="9016"/>
-            </w:tabs>
-            <w:rPr>
-              <w:rFonts w:eastAsiaTheme="minorEastAsia"/>
-              <w:noProof/>
-              <w:lang w:eastAsia="es-PE"/>
-            </w:rPr>
-          </w:pPr>
-          <w:hyperlink w:anchor="_Toc23216718" w:history="1">
-            <w:r>
-              <w:rPr>
-                <w:rStyle w:val="Hipervnculo"/>
-                <w:noProof/>
-              </w:rPr>
-              <w:t>Calendario</w:t>
-            </w:r>
-            <w:r>
-              <w:rPr>
-                <w:noProof/>
-                <w:webHidden/>
-              </w:rPr>
-              <w:tab/>
-            </w:r>
-            <w:r>
-              <w:rPr>
-                <w:noProof/>
-                <w:webHidden/>
-              </w:rPr>
-              <w:fldChar w:fldCharType="begin"/>
-            </w:r>
-            <w:r>
-              <w:rPr>
-                <w:noProof/>
-                <w:webHidden/>
-              </w:rPr>
-              <w:instrText xml:space="preserve"> PAGEREF _Toc23216718 \h </w:instrText>
-            </w:r>
-            <w:r>
-              <w:rPr>
-                <w:noProof/>
-                <w:webHidden/>
-              </w:rPr>
-            </w:r>
-            <w:r>
-              <w:rPr>
-                <w:noProof/>
-                <w:webHidden/>
-              </w:rPr>
-              <w:fldChar w:fldCharType="separate"/>
-            </w:r>
-            <w:r>
-              <w:rPr>
-                <w:noProof/>
-                <w:webHidden/>
-              </w:rPr>
-              <w:t>7</w:t>
-            </w:r>
-            <w:r>
-              <w:rPr>
-                <w:noProof/>
-                <w:webHidden/>
-              </w:rPr>
-              <w:fldChar w:fldCharType="end"/>
-            </w:r>
-          </w:hyperlink>
-        </w:p>
-        <w:p>
-          <w:pPr>
-            <w:pStyle w:val="TDC1"/>
-            <w:tabs>
-              <w:tab w:val="right" w:leader="dot" w:pos="9016"/>
-            </w:tabs>
-            <w:rPr>
-              <w:rFonts w:eastAsiaTheme="minorEastAsia"/>
-              <w:noProof/>
-              <w:lang w:eastAsia="es-PE"/>
-            </w:rPr>
-          </w:pPr>
-          <w:hyperlink w:anchor="_Toc23216719" w:history="1">
-            <w:r>
-              <w:rPr>
-                <w:rStyle w:val="Hipervnculo"/>
-                <w:noProof/>
-              </w:rPr>
-              <w:t>Lista de Clasificación de los Elementos de la Configuración</w:t>
-            </w:r>
-            <w:r>
-              <w:rPr>
-                <w:noProof/>
-                <w:webHidden/>
-              </w:rPr>
-              <w:tab/>
-            </w:r>
-            <w:r>
-              <w:rPr>
-                <w:noProof/>
-                <w:webHidden/>
-              </w:rPr>
-              <w:fldChar w:fldCharType="begin"/>
-            </w:r>
-            <w:r>
-              <w:rPr>
-                <w:noProof/>
-                <w:webHidden/>
-              </w:rPr>
-              <w:instrText xml:space="preserve"> PAGEREF _Toc23216719 \h </w:instrText>
-            </w:r>
-            <w:r>
-              <w:rPr>
-                <w:noProof/>
-                <w:webHidden/>
-              </w:rPr>
-            </w:r>
-            <w:r>
-              <w:rPr>
-                <w:noProof/>
-                <w:webHidden/>
-              </w:rPr>
-              <w:fldChar w:fldCharType="separate"/>
-            </w:r>
-            <w:r>
-              <w:rPr>
-                <w:noProof/>
-                <w:webHidden/>
-              </w:rPr>
-              <w:t>8</w:t>
-            </w:r>
-            <w:r>
-              <w:rPr>
-                <w:noProof/>
-                <w:webHidden/>
-              </w:rPr>
-              <w:fldChar w:fldCharType="end"/>
-            </w:r>
-          </w:hyperlink>
-        </w:p>
-        <w:p>
-          <w:pPr>
-            <w:pStyle w:val="TDC1"/>
-            <w:tabs>
-              <w:tab w:val="right" w:leader="dot" w:pos="9016"/>
-            </w:tabs>
-            <w:rPr>
-              <w:rFonts w:eastAsiaTheme="minorEastAsia"/>
-              <w:noProof/>
-              <w:lang w:eastAsia="es-PE"/>
-            </w:rPr>
-          </w:pPr>
-          <w:hyperlink w:anchor="_Toc23216720" w:history="1">
-            <w:r>
-              <w:rPr>
-                <w:rStyle w:val="Hipervnculo"/>
-                <w:noProof/>
-              </w:rPr>
-              <w:t>Nomenclatura de los Elementos de la Configuración</w:t>
-            </w:r>
-            <w:r>
-              <w:rPr>
-                <w:noProof/>
-                <w:webHidden/>
-              </w:rPr>
-              <w:tab/>
-            </w:r>
-            <w:r>
-              <w:rPr>
-                <w:noProof/>
-                <w:webHidden/>
-              </w:rPr>
-              <w:fldChar w:fldCharType="begin"/>
-            </w:r>
-            <w:r>
-              <w:rPr>
-                <w:noProof/>
-                <w:webHidden/>
-              </w:rPr>
-              <w:instrText xml:space="preserve"> PAGEREF _Toc23216720 \h </w:instrText>
-            </w:r>
-            <w:r>
-              <w:rPr>
-                <w:noProof/>
-                <w:webHidden/>
-              </w:rPr>
-            </w:r>
-            <w:r>
-              <w:rPr>
-                <w:noProof/>
-                <w:webHidden/>
-              </w:rPr>
-              <w:fldChar w:fldCharType="separate"/>
-            </w:r>
-            <w:r>
-              <w:rPr>
-                <w:noProof/>
-                <w:webHidden/>
-              </w:rPr>
-              <w:t>9</w:t>
-            </w:r>
-            <w:r>
-              <w:rPr>
-                <w:noProof/>
-                <w:webHidden/>
-              </w:rPr>
-              <w:fldChar w:fldCharType="end"/>
-            </w:r>
-          </w:hyperlink>
-        </w:p>
-        <w:p>
-          <w:pPr>
-            <w:pStyle w:val="TDC1"/>
-            <w:tabs>
-              <w:tab w:val="right" w:leader="dot" w:pos="9016"/>
-            </w:tabs>
-            <w:rPr>
-              <w:rFonts w:eastAsiaTheme="minorEastAsia"/>
-              <w:noProof/>
-              <w:lang w:eastAsia="es-PE"/>
-            </w:rPr>
-          </w:pPr>
-          <w:hyperlink w:anchor="_Toc23216721" w:history="1">
-            <w:r>
-              <w:rPr>
-                <w:rStyle w:val="Hipervnculo"/>
-                <w:noProof/>
-              </w:rPr>
-              <w:t>Inventario de los Elementos de la Configuración</w:t>
-            </w:r>
-            <w:r>
-              <w:rPr>
-                <w:noProof/>
-                <w:webHidden/>
-              </w:rPr>
-              <w:tab/>
-            </w:r>
-            <w:r>
-              <w:rPr>
-                <w:noProof/>
-                <w:webHidden/>
-              </w:rPr>
-              <w:fldChar w:fldCharType="begin"/>
-            </w:r>
-            <w:r>
-              <w:rPr>
-                <w:noProof/>
-                <w:webHidden/>
-              </w:rPr>
-              <w:instrText xml:space="preserve"> PAGEREF _Toc23216721 \h </w:instrText>
-            </w:r>
-            <w:r>
-              <w:rPr>
-                <w:noProof/>
-                <w:webHidden/>
-              </w:rPr>
-            </w:r>
-            <w:r>
-              <w:rPr>
-                <w:noProof/>
-                <w:webHidden/>
-              </w:rPr>
-              <w:fldChar w:fldCharType="separate"/>
-            </w:r>
-            <w:r>
-              <w:rPr>
-                <w:noProof/>
-                <w:webHidden/>
-              </w:rPr>
-              <w:t>10</w:t>
-            </w:r>
-            <w:r>
-              <w:rPr>
-                <w:noProof/>
-                <w:webHidden/>
-              </w:rPr>
-              <w:fldChar w:fldCharType="end"/>
-            </w:r>
-          </w:hyperlink>
-        </w:p>
-        <w:p>
-          <w:pPr>
-            <w:pStyle w:val="TDC1"/>
-            <w:tabs>
-              <w:tab w:val="right" w:leader="dot" w:pos="9016"/>
-            </w:tabs>
-            <w:rPr>
-              <w:rFonts w:eastAsiaTheme="minorEastAsia"/>
-              <w:noProof/>
-              <w:lang w:eastAsia="es-PE"/>
-            </w:rPr>
-          </w:pPr>
-          <w:hyperlink w:anchor="_Toc23216722" w:history="1">
-            <w:r>
-              <w:rPr>
-                <w:rStyle w:val="Hipervnculo"/>
-                <w:noProof/>
-              </w:rPr>
-              <w:t>Líneas Base</w:t>
-            </w:r>
-            <w:r>
-              <w:rPr>
-                <w:noProof/>
-                <w:webHidden/>
-              </w:rPr>
-              <w:tab/>
-            </w:r>
-            <w:r>
-              <w:rPr>
-                <w:noProof/>
-                <w:webHidden/>
-              </w:rPr>
-              <w:fldChar w:fldCharType="begin"/>
-            </w:r>
-            <w:r>
-              <w:rPr>
-                <w:noProof/>
-                <w:webHidden/>
-              </w:rPr>
-              <w:instrText xml:space="preserve"> PAGEREF _Toc23216722 \h </w:instrText>
-            </w:r>
-            <w:r>
-              <w:rPr>
-                <w:noProof/>
-                <w:webHidden/>
-              </w:rPr>
-            </w:r>
-            <w:r>
-              <w:rPr>
-                <w:noProof/>
-                <w:webHidden/>
-              </w:rPr>
-              <w:fldChar w:fldCharType="separate"/>
-            </w:r>
-            <w:r>
-              <w:rPr>
-                <w:noProof/>
-                <w:webHidden/>
-              </w:rPr>
-              <w:t>11</w:t>
-            </w:r>
-            <w:r>
-              <w:rPr>
-                <w:noProof/>
-                <w:webHidden/>
-              </w:rPr>
-              <w:fldChar w:fldCharType="end"/>
-            </w:r>
-          </w:hyperlink>
-        </w:p>
-        <w:p>
-          <w:pPr>
-            <w:pStyle w:val="TDC1"/>
-            <w:tabs>
-              <w:tab w:val="right" w:leader="dot" w:pos="9016"/>
-            </w:tabs>
-            <w:rPr>
-              <w:rFonts w:eastAsiaTheme="minorEastAsia"/>
-              <w:noProof/>
-              <w:lang w:eastAsia="es-PE"/>
-            </w:rPr>
-          </w:pPr>
-          <w:hyperlink w:anchor="_Toc23216723" w:history="1">
-            <w:r>
-              <w:rPr>
-                <w:rStyle w:val="Hipervnculo"/>
-                <w:noProof/>
-              </w:rPr>
-              <w:t>Estructura de Librerías</w:t>
-            </w:r>
-            <w:r>
-              <w:rPr>
-                <w:noProof/>
-                <w:webHidden/>
-              </w:rPr>
-              <w:tab/>
-            </w:r>
-            <w:r>
-              <w:rPr>
-                <w:noProof/>
-                <w:webHidden/>
-              </w:rPr>
-              <w:fldChar w:fldCharType="begin"/>
-            </w:r>
-            <w:r>
-              <w:rPr>
-                <w:noProof/>
-                <w:webHidden/>
-              </w:rPr>
-              <w:instrText xml:space="preserve"> PAGEREF _Toc23216723 \h </w:instrText>
-            </w:r>
-            <w:r>
-              <w:rPr>
-                <w:noProof/>
-                <w:webHidden/>
-              </w:rPr>
-            </w:r>
-            <w:r>
-              <w:rPr>
-                <w:noProof/>
-                <w:webHidden/>
-              </w:rPr>
-              <w:fldChar w:fldCharType="separate"/>
-            </w:r>
-            <w:r>
-              <w:rPr>
-                <w:noProof/>
-                <w:webHidden/>
-              </w:rPr>
-              <w:t>12</w:t>
-            </w:r>
-            <w:r>
-              <w:rPr>
-                <w:noProof/>
-                <w:webHidden/>
-              </w:rPr>
-              <w:fldChar w:fldCharType="end"/>
-            </w:r>
-          </w:hyperlink>
-        </w:p>
-        <w:p>
-          <w:pPr>
-            <w:pStyle w:val="TDC1"/>
-            <w:tabs>
-              <w:tab w:val="right" w:leader="dot" w:pos="9016"/>
-            </w:tabs>
-            <w:rPr>
-              <w:rFonts w:eastAsiaTheme="minorEastAsia"/>
-              <w:noProof/>
-              <w:lang w:eastAsia="es-PE"/>
-            </w:rPr>
-          </w:pPr>
-          <w:hyperlink w:anchor="_Toc23216724" w:history="1">
-            <w:r>
-              <w:rPr>
-                <w:rStyle w:val="Hipervnculo"/>
-                <w:noProof/>
-              </w:rPr>
-              <w:t>Control de Librerías</w:t>
-            </w:r>
-            <w:r>
-              <w:rPr>
-                <w:noProof/>
-                <w:webHidden/>
-              </w:rPr>
-              <w:tab/>
-            </w:r>
-            <w:r>
-              <w:rPr>
-                <w:noProof/>
-                <w:webHidden/>
-              </w:rPr>
-              <w:fldChar w:fldCharType="begin"/>
-            </w:r>
-            <w:r>
-              <w:rPr>
-                <w:noProof/>
-                <w:webHidden/>
-              </w:rPr>
-              <w:instrText xml:space="preserve"> PAGEREF _Toc23216724 \h </w:instrText>
-            </w:r>
-            <w:r>
-              <w:rPr>
-                <w:noProof/>
-                <w:webHidden/>
-              </w:rPr>
-            </w:r>
-            <w:r>
-              <w:rPr>
-                <w:noProof/>
-                <w:webHidden/>
-              </w:rPr>
-              <w:fldChar w:fldCharType="separate"/>
-            </w:r>
-            <w:r>
-              <w:rPr>
-                <w:noProof/>
-                <w:webHidden/>
-              </w:rPr>
-              <w:t>13</w:t>
-            </w:r>
-            <w:r>
-              <w:rPr>
-                <w:noProof/>
-                <w:webHidden/>
-              </w:rPr>
-              <w:fldChar w:fldCharType="end"/>
-            </w:r>
-          </w:hyperlink>
-        </w:p>
-        <w:p>
-          <w:pPr>
-            <w:pStyle w:val="TDC2"/>
-            <w:tabs>
-              <w:tab w:val="right" w:leader="dot" w:pos="9016"/>
-            </w:tabs>
-            <w:rPr>
-              <w:rFonts w:eastAsiaTheme="minorEastAsia"/>
-              <w:noProof/>
-              <w:lang w:eastAsia="es-PE"/>
-            </w:rPr>
-          </w:pPr>
-          <w:hyperlink w:anchor="_Toc23216725" w:history="1">
-            <w:r>
-              <w:rPr>
-                <w:rStyle w:val="Hipervnculo"/>
-                <w:noProof/>
-              </w:rPr>
-              <w:t>Librería Desarrollo</w:t>
-            </w:r>
-            <w:r>
-              <w:rPr>
-                <w:noProof/>
-                <w:webHidden/>
-              </w:rPr>
-              <w:tab/>
-            </w:r>
-            <w:r>
-              <w:rPr>
-                <w:noProof/>
-                <w:webHidden/>
-              </w:rPr>
-              <w:fldChar w:fldCharType="begin"/>
-            </w:r>
-            <w:r>
-              <w:rPr>
-                <w:noProof/>
-                <w:webHidden/>
-              </w:rPr>
-              <w:instrText xml:space="preserve"> PAGEREF _Toc23216725 \h </w:instrText>
-            </w:r>
-            <w:r>
-              <w:rPr>
-                <w:noProof/>
-                <w:webHidden/>
-              </w:rPr>
-            </w:r>
-            <w:r>
-              <w:rPr>
-                <w:noProof/>
-                <w:webHidden/>
-              </w:rPr>
-              <w:fldChar w:fldCharType="separate"/>
-            </w:r>
-            <w:r>
-              <w:rPr>
-                <w:noProof/>
-                <w:webHidden/>
-              </w:rPr>
-              <w:t>13</w:t>
-            </w:r>
-            <w:r>
-              <w:rPr>
-                <w:noProof/>
-                <w:webHidden/>
-              </w:rPr>
-              <w:fldChar w:fldCharType="end"/>
-            </w:r>
-          </w:hyperlink>
-        </w:p>
-        <w:p>
-          <w:pPr>
-            <w:pStyle w:val="TDC2"/>
-            <w:tabs>
-              <w:tab w:val="right" w:leader="dot" w:pos="9016"/>
-            </w:tabs>
-            <w:rPr>
-              <w:rFonts w:eastAsiaTheme="minorEastAsia"/>
-              <w:noProof/>
-              <w:lang w:eastAsia="es-PE"/>
-            </w:rPr>
-          </w:pPr>
-          <w:hyperlink w:anchor="_Toc23216726" w:history="1">
-            <w:r>
-              <w:rPr>
-                <w:rStyle w:val="Hipervnculo"/>
-                <w:noProof/>
-              </w:rPr>
-              <w:t>Librería Documentos</w:t>
-            </w:r>
-            <w:r>
-              <w:rPr>
-                <w:noProof/>
-                <w:webHidden/>
-              </w:rPr>
-              <w:tab/>
-            </w:r>
-            <w:r>
-              <w:rPr>
-                <w:noProof/>
-                <w:webHidden/>
-              </w:rPr>
-              <w:fldChar w:fldCharType="begin"/>
-            </w:r>
-            <w:r>
-              <w:rPr>
-                <w:noProof/>
-                <w:webHidden/>
-              </w:rPr>
-              <w:instrText xml:space="preserve"> PAGEREF _Toc23216726 \h </w:instrText>
-            </w:r>
-            <w:r>
-              <w:rPr>
-                <w:noProof/>
-                <w:webHidden/>
-              </w:rPr>
-            </w:r>
-            <w:r>
-              <w:rPr>
-                <w:noProof/>
-                <w:webHidden/>
-              </w:rPr>
-              <w:fldChar w:fldCharType="separate"/>
-            </w:r>
-            <w:r>
-              <w:rPr>
-                <w:noProof/>
-                <w:webHidden/>
-              </w:rPr>
               <w:t>14</w:t>
-            </w:r>
-            <w:r>
-              <w:rPr>
-                <w:noProof/>
-                <w:webHidden/>
-              </w:rPr>
-              <w:fldChar w:fldCharType="end"/>
-            </w:r>
-          </w:hyperlink>
-        </w:p>
-        <w:p>
-          <w:pPr>
-            <w:pStyle w:val="TDC2"/>
-            <w:tabs>
-              <w:tab w:val="right" w:leader="dot" w:pos="9016"/>
-            </w:tabs>
-            <w:rPr>
-              <w:rFonts w:eastAsiaTheme="minorEastAsia"/>
-              <w:noProof/>
-              <w:lang w:eastAsia="es-PE"/>
-            </w:rPr>
-          </w:pPr>
-          <w:hyperlink w:anchor="_Toc23216727" w:history="1">
-            <w:r>
-              <w:rPr>
-                <w:rStyle w:val="Hipervnculo"/>
-                <w:noProof/>
-              </w:rPr>
-              <w:t>Librería Líneas Base</w:t>
-            </w:r>
-            <w:r>
-              <w:rPr>
-                <w:noProof/>
-                <w:webHidden/>
-              </w:rPr>
-              <w:tab/>
-            </w:r>
-            <w:r>
-              <w:rPr>
-                <w:noProof/>
-                <w:webHidden/>
-              </w:rPr>
-              <w:fldChar w:fldCharType="begin"/>
-            </w:r>
-            <w:r>
-              <w:rPr>
-                <w:noProof/>
-                <w:webHidden/>
-              </w:rPr>
-              <w:instrText xml:space="preserve"> PAGEREF _Toc23216727 \h </w:instrText>
-            </w:r>
-            <w:r>
-              <w:rPr>
-                <w:noProof/>
-                <w:webHidden/>
-              </w:rPr>
-            </w:r>
-            <w:r>
-              <w:rPr>
-                <w:noProof/>
-                <w:webHidden/>
-              </w:rPr>
-              <w:fldChar w:fldCharType="separate"/>
-            </w:r>
-            <w:r>
-              <w:rPr>
-                <w:noProof/>
-                <w:webHidden/>
-              </w:rPr>
-              <w:t>15</w:t>
-            </w:r>
-            <w:r>
-              <w:rPr>
-                <w:noProof/>
-                <w:webHidden/>
-              </w:rPr>
-              <w:fldChar w:fldCharType="end"/>
-            </w:r>
-          </w:hyperlink>
-        </w:p>
-        <w:p>
-          <w:pPr>
-            <w:pStyle w:val="TDC1"/>
-            <w:tabs>
-              <w:tab w:val="right" w:leader="dot" w:pos="9016"/>
-            </w:tabs>
-            <w:rPr>
-              <w:rFonts w:eastAsiaTheme="minorEastAsia"/>
-              <w:noProof/>
-              <w:lang w:eastAsia="es-PE"/>
-            </w:rPr>
-          </w:pPr>
-          <w:hyperlink w:anchor="_Toc23216728" w:history="1">
-            <w:r>
-              <w:rPr>
-                <w:rStyle w:val="Hipervnculo"/>
-                <w:noProof/>
-              </w:rPr>
-              <w:t>Formato de Solicitud de Cambio a Nivel de Usuario</w:t>
-            </w:r>
-            <w:r>
-              <w:rPr>
-                <w:noProof/>
-                <w:webHidden/>
-              </w:rPr>
-              <w:tab/>
-            </w:r>
-            <w:r>
-              <w:rPr>
-                <w:noProof/>
-                <w:webHidden/>
-              </w:rPr>
-              <w:fldChar w:fldCharType="begin"/>
-            </w:r>
-            <w:r>
-              <w:rPr>
-                <w:noProof/>
-                <w:webHidden/>
-              </w:rPr>
-              <w:instrText xml:space="preserve"> PAGEREF _Toc23216728 \h </w:instrText>
-            </w:r>
-            <w:r>
-              <w:rPr>
-                <w:noProof/>
-                <w:webHidden/>
-              </w:rPr>
-            </w:r>
-            <w:r>
-              <w:rPr>
-                <w:noProof/>
-                <w:webHidden/>
-              </w:rPr>
-              <w:fldChar w:fldCharType="separate"/>
-            </w:r>
-            <w:r>
-              <w:rPr>
-                <w:noProof/>
-                <w:webHidden/>
-              </w:rPr>
-              <w:t>16</w:t>
-            </w:r>
-            <w:r>
-              <w:rPr>
-                <w:noProof/>
-                <w:webHidden/>
-              </w:rPr>
-              <w:fldChar w:fldCharType="end"/>
-            </w:r>
-          </w:hyperlink>
-        </w:p>
-        <w:p>
-          <w:pPr>
-            <w:pStyle w:val="TDC1"/>
-            <w:tabs>
-              <w:tab w:val="right" w:leader="dot" w:pos="9016"/>
-            </w:tabs>
-            <w:rPr>
-              <w:rFonts w:eastAsiaTheme="minorEastAsia"/>
-              <w:noProof/>
-              <w:lang w:eastAsia="es-PE"/>
-            </w:rPr>
-          </w:pPr>
-          <w:hyperlink w:anchor="_Toc23216729" w:history="1">
-            <w:r>
-              <w:rPr>
-                <w:rStyle w:val="Hipervnculo"/>
-                <w:noProof/>
-              </w:rPr>
-              <w:t>Reportes de Estado</w:t>
-            </w:r>
-            <w:r>
-              <w:rPr>
-                <w:noProof/>
-                <w:webHidden/>
-              </w:rPr>
-              <w:tab/>
-            </w:r>
-            <w:r>
-              <w:rPr>
-                <w:noProof/>
-                <w:webHidden/>
-              </w:rPr>
-              <w:fldChar w:fldCharType="begin"/>
-            </w:r>
-            <w:r>
-              <w:rPr>
-                <w:noProof/>
-                <w:webHidden/>
-              </w:rPr>
-              <w:instrText xml:space="preserve"> PAGEREF _Toc23216729 \h </w:instrText>
-            </w:r>
-            <w:r>
-              <w:rPr>
-                <w:noProof/>
-                <w:webHidden/>
-              </w:rPr>
-            </w:r>
-            <w:r>
-              <w:rPr>
-                <w:noProof/>
-                <w:webHidden/>
-              </w:rPr>
-              <w:fldChar w:fldCharType="separate"/>
-            </w:r>
-            <w:r>
-              <w:rPr>
-                <w:noProof/>
-                <w:webHidden/>
-              </w:rPr>
-              <w:t>17</w:t>
-            </w:r>
-            <w:r>
-              <w:rPr>
-                <w:noProof/>
-                <w:webHidden/>
-              </w:rPr>
-              <w:fldChar w:fldCharType="end"/>
-            </w:r>
-          </w:hyperlink>
-        </w:p>
-        <w:p>
-          <w:pPr>
-            <w:pStyle w:val="TDC1"/>
-            <w:tabs>
-              <w:tab w:val="right" w:leader="dot" w:pos="9016"/>
-            </w:tabs>
-            <w:rPr>
-              <w:rFonts w:eastAsiaTheme="minorEastAsia"/>
-              <w:noProof/>
-              <w:lang w:eastAsia="es-PE"/>
-            </w:rPr>
-          </w:pPr>
-          <w:hyperlink w:anchor="_Toc23216730" w:history="1">
-            <w:r>
-              <w:rPr>
-                <w:rStyle w:val="Hipervnculo"/>
-                <w:noProof/>
-              </w:rPr>
-              <w:t>Reportes de Auditoría</w:t>
-            </w:r>
-            <w:r>
-              <w:rPr>
-                <w:noProof/>
-                <w:webHidden/>
-              </w:rPr>
-              <w:tab/>
-            </w:r>
-            <w:r>
-              <w:rPr>
-                <w:noProof/>
-                <w:webHidden/>
-              </w:rPr>
-              <w:fldChar w:fldCharType="begin"/>
-            </w:r>
-            <w:r>
-              <w:rPr>
-                <w:noProof/>
-                <w:webHidden/>
-              </w:rPr>
-              <w:instrText xml:space="preserve"> PAGEREF _Toc23216730 \h </w:instrText>
-            </w:r>
-            <w:r>
-              <w:rPr>
-                <w:noProof/>
-                <w:webHidden/>
-              </w:rPr>
-            </w:r>
-            <w:r>
-              <w:rPr>
-                <w:noProof/>
-                <w:webHidden/>
-              </w:rPr>
-              <w:fldChar w:fldCharType="separate"/>
-            </w:r>
-            <w:r>
-              <w:rPr>
-                <w:noProof/>
-                <w:webHidden/>
-              </w:rPr>
-              <w:t>18</w:t>
             </w:r>
             <w:r>
               <w:rPr>
@@ -2582,11 +2309,11 @@
       <w:pPr>
         <w:pStyle w:val="Ttulo1"/>
       </w:pPr>
-      <w:bookmarkStart w:id="2" w:name="_Toc23216708"/>
+      <w:bookmarkStart w:id="3" w:name="_Toc23264004"/>
       <w:r>
         <w:t>Introducción</w:t>
       </w:r>
-      <w:bookmarkEnd w:id="2"/>
+      <w:bookmarkEnd w:id="3"/>
     </w:p>
     <w:p>
       <w:pPr>
@@ -2638,11 +2365,11 @@
       <w:pPr>
         <w:pStyle w:val="Ttulo2"/>
       </w:pPr>
-      <w:bookmarkStart w:id="3" w:name="_Toc23216709"/>
+      <w:bookmarkStart w:id="4" w:name="_Toc23264005"/>
       <w:r>
         <w:t>Problemáticas</w:t>
       </w:r>
-      <w:bookmarkEnd w:id="3"/>
+      <w:bookmarkEnd w:id="4"/>
     </w:p>
     <w:p>
       <w:pPr>
@@ -2721,11 +2448,11 @@
       <w:pPr>
         <w:pStyle w:val="Ttulo2"/>
       </w:pPr>
-      <w:bookmarkStart w:id="4" w:name="_Toc23216710"/>
+      <w:bookmarkStart w:id="5" w:name="_Toc23264006"/>
       <w:r>
         <w:t>Propósito</w:t>
       </w:r>
-      <w:bookmarkEnd w:id="4"/>
+      <w:bookmarkEnd w:id="5"/>
     </w:p>
     <w:p>
       <w:pPr>
@@ -2764,11 +2491,11 @@
       <w:pPr>
         <w:pStyle w:val="Ttulo2"/>
       </w:pPr>
-      <w:bookmarkStart w:id="5" w:name="_Toc23216711"/>
+      <w:bookmarkStart w:id="6" w:name="_Toc23264007"/>
       <w:r>
         <w:t>Finalidad</w:t>
       </w:r>
-      <w:bookmarkEnd w:id="5"/>
+      <w:bookmarkEnd w:id="6"/>
     </w:p>
     <w:p>
       <w:pPr>
@@ -2855,7 +2582,7 @@
       <w:pPr>
         <w:pStyle w:val="Ttulo1"/>
       </w:pPr>
-      <w:bookmarkStart w:id="6" w:name="_Toc23216712"/>
+      <w:bookmarkStart w:id="7" w:name="_Toc23264008"/>
       <w:r>
         <w:t xml:space="preserve">Roles, </w:t>
       </w:r>
@@ -2871,7 +2598,7 @@
       <w:r>
         <w:t>antidad</w:t>
       </w:r>
-      <w:bookmarkEnd w:id="6"/>
+      <w:bookmarkEnd w:id="7"/>
     </w:p>
     <w:p/>
     <w:p>
@@ -3768,28 +3495,23 @@
       <w:pPr>
         <w:pStyle w:val="Ttulo1"/>
       </w:pPr>
-      <w:bookmarkStart w:id="7" w:name="_Toc23216713"/>
-      <w:r>
-        <w:t>Políticas</w:t>
-      </w:r>
-      <w:r>
-        <w:t xml:space="preserve">, </w:t>
-      </w:r>
-      <w:r>
-        <w:t>D</w:t>
-      </w:r>
-      <w:r>
-        <w:t xml:space="preserve">irectrices y </w:t>
-      </w:r>
-      <w:r>
-        <w:t>P</w:t>
-      </w:r>
-      <w:r>
-        <w:t>rocedimientos</w:t>
-      </w:r>
-      <w:bookmarkEnd w:id="7"/>
+      <w:bookmarkStart w:id="8" w:name="_Toc23264009"/>
+      <w:r>
+        <w:t>Herramientas, Entorno e Infraestructura</w:t>
+      </w:r>
+      <w:bookmarkEnd w:id="8"/>
     </w:p>
     <w:p/>
+    <w:p>
+      <w:pPr>
+        <w:pStyle w:val="Ttulo2"/>
+      </w:pPr>
+      <w:bookmarkStart w:id="9" w:name="_Toc23264010"/>
+      <w:r>
+        <w:t>Herramientas</w:t>
+      </w:r>
+      <w:bookmarkEnd w:id="9"/>
+    </w:p>
     <w:p>
       <w:pPr>
         <w:spacing w:line="360" w:lineRule="auto"/>
@@ -3801,31 +3523,6 @@
           <w:szCs w:val="24"/>
         </w:rPr>
       </w:pPr>
-      <w:r>
-        <w:rPr>
-          <w:rFonts w:ascii="Arial" w:hAnsi="Arial" w:cs="Arial"/>
-          <w:sz w:val="24"/>
-          <w:szCs w:val="24"/>
-        </w:rPr>
-        <w:t>Debido a las características del proyecto, este no tendrá contenido en este apartado.</w:t>
-      </w:r>
-    </w:p>
-    <w:p>
-      <w:pPr>
-        <w:rPr>
-          <w:rFonts w:ascii="Arial" w:hAnsi="Arial" w:cs="Arial"/>
-          <w:sz w:val="24"/>
-          <w:szCs w:val="24"/>
-        </w:rPr>
-      </w:pPr>
-      <w:r>
-        <w:rPr>
-          <w:rFonts w:ascii="Arial" w:hAnsi="Arial" w:cs="Arial"/>
-          <w:sz w:val="24"/>
-          <w:szCs w:val="24"/>
-        </w:rPr>
-        <w:br w:type="page"/>
-      </w:r>
     </w:p>
     <w:p>
       <w:pPr>
@@ -3838,27 +3535,70 @@
           <w:szCs w:val="24"/>
         </w:rPr>
       </w:pPr>
-    </w:p>
-    <w:p>
-      <w:pPr>
-        <w:pStyle w:val="Ttulo1"/>
-      </w:pPr>
-      <w:bookmarkStart w:id="8" w:name="_Toc23216714"/>
-      <w:r>
-        <w:t>Herramientas, Entorno e Infraestructura</w:t>
-      </w:r>
-      <w:bookmarkEnd w:id="8"/>
-    </w:p>
-    <w:p/>
-    <w:p>
-      <w:pPr>
-        <w:pStyle w:val="Ttulo2"/>
-      </w:pPr>
-      <w:bookmarkStart w:id="9" w:name="_Toc23216715"/>
-      <w:r>
-        <w:t>Herramientas</w:t>
-      </w:r>
-      <w:bookmarkEnd w:id="9"/>
+      <w:r>
+        <w:rPr>
+          <w:rFonts w:ascii="Arial" w:hAnsi="Arial" w:cs="Arial"/>
+          <w:sz w:val="24"/>
+          <w:szCs w:val="24"/>
+        </w:rPr>
+        <w:t xml:space="preserve">Durante el proceso de </w:t>
+      </w:r>
+      <w:r>
+        <w:rPr>
+          <w:rFonts w:ascii="Arial" w:hAnsi="Arial" w:cs="Arial"/>
+          <w:sz w:val="24"/>
+          <w:szCs w:val="24"/>
+        </w:rPr>
+        <w:t>G</w:t>
+      </w:r>
+      <w:r>
+        <w:rPr>
+          <w:rFonts w:ascii="Arial" w:hAnsi="Arial" w:cs="Arial"/>
+          <w:sz w:val="24"/>
+          <w:szCs w:val="24"/>
+        </w:rPr>
+        <w:t xml:space="preserve">estión de </w:t>
+      </w:r>
+      <w:r>
+        <w:rPr>
+          <w:rFonts w:ascii="Arial" w:hAnsi="Arial" w:cs="Arial"/>
+          <w:sz w:val="24"/>
+          <w:szCs w:val="24"/>
+        </w:rPr>
+        <w:t>la C</w:t>
+      </w:r>
+      <w:r>
+        <w:rPr>
+          <w:rFonts w:ascii="Arial" w:hAnsi="Arial" w:cs="Arial"/>
+          <w:sz w:val="24"/>
+          <w:szCs w:val="24"/>
+        </w:rPr>
+        <w:t>onfiguración se utilizará la herramienta GIT para el control de versiones del producto. Cuando algún miembro haga una modificación en el proyecto deberá tomar en cuenta la última versión de este y proceder a actualizar su “rama”. Posteriormente se “fusionarán” los contenidos para crear la última versión actualizada del documento</w:t>
+      </w:r>
+      <w:r>
+        <w:rPr>
+          <w:rFonts w:ascii="Arial" w:hAnsi="Arial" w:cs="Arial"/>
+          <w:sz w:val="24"/>
+          <w:szCs w:val="24"/>
+        </w:rPr>
+        <w:t xml:space="preserve">, siempre que </w:t>
+      </w:r>
+      <w:r>
+        <w:rPr>
+          <w:rFonts w:ascii="Arial" w:hAnsi="Arial" w:cs="Arial"/>
+          <w:sz w:val="24"/>
+          <w:szCs w:val="24"/>
+        </w:rPr>
+        <w:t>esté</w:t>
+      </w:r>
+      <w:r>
+        <w:rPr>
+          <w:rFonts w:ascii="Arial" w:hAnsi="Arial" w:cs="Arial"/>
+          <w:sz w:val="24"/>
+          <w:szCs w:val="24"/>
+        </w:rPr>
+        <w:t xml:space="preserve"> aprobada.</w:t>
+      </w:r>
     </w:p>
     <w:p>
       <w:pPr>
@@ -3871,6 +3611,118 @@
           <w:szCs w:val="24"/>
         </w:rPr>
       </w:pPr>
+      <w:r>
+        <w:rPr>
+          <w:rFonts w:ascii="Arial" w:hAnsi="Arial" w:cs="Arial"/>
+          <w:sz w:val="24"/>
+          <w:szCs w:val="24"/>
+        </w:rPr>
+        <w:t xml:space="preserve">Dentro de las opciones como plataformas y/o repositorios </w:t>
+      </w:r>
+      <w:r>
+        <w:rPr>
+          <w:rFonts w:ascii="Arial" w:hAnsi="Arial" w:cs="Arial"/>
+          <w:sz w:val="24"/>
+          <w:szCs w:val="24"/>
+        </w:rPr>
+        <w:t>(</w:t>
+      </w:r>
+      <w:r>
+        <w:rPr>
+          <w:rFonts w:ascii="Arial" w:hAnsi="Arial" w:cs="Arial"/>
+          <w:sz w:val="24"/>
+          <w:szCs w:val="24"/>
+        </w:rPr>
+        <w:t>GitLab, GitHub y GogleCode</w:t>
+      </w:r>
+      <w:r>
+        <w:rPr>
+          <w:rFonts w:ascii="Arial" w:hAnsi="Arial" w:cs="Arial"/>
+          <w:sz w:val="24"/>
+          <w:szCs w:val="24"/>
+        </w:rPr>
+        <w:t>, etc.</w:t>
+      </w:r>
+      <w:r>
+        <w:rPr>
+          <w:rFonts w:ascii="Arial" w:hAnsi="Arial" w:cs="Arial"/>
+          <w:sz w:val="24"/>
+          <w:szCs w:val="24"/>
+        </w:rPr>
+        <w:t>)</w:t>
+      </w:r>
+      <w:r>
+        <w:rPr>
+          <w:rFonts w:ascii="Arial" w:hAnsi="Arial" w:cs="Arial"/>
+          <w:sz w:val="24"/>
+          <w:szCs w:val="24"/>
+        </w:rPr>
+        <w:t xml:space="preserve">, por la facilidad </w:t>
+      </w:r>
+      <w:r>
+        <w:rPr>
+          <w:rFonts w:ascii="Arial" w:hAnsi="Arial" w:cs="Arial"/>
+          <w:sz w:val="24"/>
+          <w:szCs w:val="24"/>
+        </w:rPr>
+        <w:t xml:space="preserve">de manejo se </w:t>
+      </w:r>
+      <w:r>
+        <w:rPr>
+          <w:rFonts w:ascii="Arial" w:hAnsi="Arial" w:cs="Arial"/>
+          <w:sz w:val="24"/>
+          <w:szCs w:val="24"/>
+        </w:rPr>
+        <w:t>usar</w:t>
+      </w:r>
+      <w:r>
+        <w:rPr>
+          <w:rFonts w:ascii="Arial" w:hAnsi="Arial" w:cs="Arial"/>
+          <w:sz w:val="24"/>
+          <w:szCs w:val="24"/>
+        </w:rPr>
+        <w:t xml:space="preserve">á </w:t>
+      </w:r>
+      <w:r>
+        <w:rPr>
+          <w:rFonts w:ascii="Arial" w:hAnsi="Arial" w:cs="Arial"/>
+          <w:sz w:val="24"/>
+          <w:szCs w:val="24"/>
+        </w:rPr>
+        <w:t xml:space="preserve">GitHub con el fin de lograr un mejor control, y sobre todo comunicación, la cual utilizaremos como repositorio general para albergar el desarrollo de la </w:t>
+      </w:r>
+      <w:r>
+        <w:rPr>
+          <w:rFonts w:ascii="Arial" w:hAnsi="Arial" w:cs="Arial"/>
+          <w:sz w:val="24"/>
+          <w:szCs w:val="24"/>
+        </w:rPr>
+        <w:t>G</w:t>
+      </w:r>
+      <w:r>
+        <w:rPr>
+          <w:rFonts w:ascii="Arial" w:hAnsi="Arial" w:cs="Arial"/>
+          <w:sz w:val="24"/>
+          <w:szCs w:val="24"/>
+        </w:rPr>
+        <w:t xml:space="preserve">estión de </w:t>
+      </w:r>
+      <w:r>
+        <w:rPr>
+          <w:rFonts w:ascii="Arial" w:hAnsi="Arial" w:cs="Arial"/>
+          <w:sz w:val="24"/>
+          <w:szCs w:val="24"/>
+        </w:rPr>
+        <w:t>la C</w:t>
+      </w:r>
+      <w:r>
+        <w:rPr>
+          <w:rFonts w:ascii="Arial" w:hAnsi="Arial" w:cs="Arial"/>
+          <w:sz w:val="24"/>
+          <w:szCs w:val="24"/>
+        </w:rPr>
+        <w:t>onfiguración.</w:t>
+      </w:r>
     </w:p>
     <w:p>
       <w:pPr>
@@ -3889,206 +3741,6 @@
           <w:sz w:val="24"/>
           <w:szCs w:val="24"/>
         </w:rPr>
-        <w:t xml:space="preserve">Durante el proceso de </w:t>
-      </w:r>
-      <w:r>
-        <w:rPr>
-          <w:rFonts w:ascii="Arial" w:hAnsi="Arial" w:cs="Arial"/>
-          <w:sz w:val="24"/>
-          <w:szCs w:val="24"/>
-        </w:rPr>
-        <w:t>G</w:t>
-      </w:r>
-      <w:r>
-        <w:rPr>
-          <w:rFonts w:ascii="Arial" w:hAnsi="Arial" w:cs="Arial"/>
-          <w:sz w:val="24"/>
-          <w:szCs w:val="24"/>
-        </w:rPr>
-        <w:t xml:space="preserve">estión de </w:t>
-      </w:r>
-      <w:r>
-        <w:rPr>
-          <w:rFonts w:ascii="Arial" w:hAnsi="Arial" w:cs="Arial"/>
-          <w:sz w:val="24"/>
-          <w:szCs w:val="24"/>
-        </w:rPr>
-        <w:t>la C</w:t>
-      </w:r>
-      <w:r>
-        <w:rPr>
-          <w:rFonts w:ascii="Arial" w:hAnsi="Arial" w:cs="Arial"/>
-          <w:sz w:val="24"/>
-          <w:szCs w:val="24"/>
-        </w:rPr>
-        <w:t>onfiguración se utilizará la herramienta GIT para el control de versiones del producto. Cuando algún miembro haga una modificación en el proyecto deberá tomar en cuenta la última versión de este y proceder a actualizar su “rama”. Posteriormente se “fusionarán” los contenidos para crear la última versión actualizada del documento</w:t>
-      </w:r>
-      <w:r>
-        <w:rPr>
-          <w:rFonts w:ascii="Arial" w:hAnsi="Arial" w:cs="Arial"/>
-          <w:sz w:val="24"/>
-          <w:szCs w:val="24"/>
-        </w:rPr>
-        <w:t xml:space="preserve">, siempre que </w:t>
-      </w:r>
-      <w:r>
-        <w:rPr>
-          <w:rFonts w:ascii="Arial" w:hAnsi="Arial" w:cs="Arial"/>
-          <w:sz w:val="24"/>
-          <w:szCs w:val="24"/>
-        </w:rPr>
-        <w:t>esté</w:t>
-      </w:r>
-      <w:r>
-        <w:rPr>
-          <w:rFonts w:ascii="Arial" w:hAnsi="Arial" w:cs="Arial"/>
-          <w:sz w:val="24"/>
-          <w:szCs w:val="24"/>
-        </w:rPr>
-        <w:t xml:space="preserve"> aprobada.</w:t>
-      </w:r>
-    </w:p>
-    <w:p>
-      <w:pPr>
-        <w:spacing w:line="360" w:lineRule="auto"/>
-        <w:ind w:left="709" w:hanging="709"/>
-        <w:jc w:val="both"/>
-        <w:rPr>
-          <w:rFonts w:ascii="Arial" w:hAnsi="Arial" w:cs="Arial"/>
-          <w:sz w:val="24"/>
-          <w:szCs w:val="24"/>
-        </w:rPr>
-      </w:pPr>
-      <w:r>
-        <w:rPr>
-          <w:rFonts w:ascii="Arial" w:hAnsi="Arial" w:cs="Arial"/>
-          <w:sz w:val="24"/>
-          <w:szCs w:val="24"/>
-        </w:rPr>
-        <w:t xml:space="preserve">Dentro de las opciones como plataformas y/o repositorios </w:t>
-      </w:r>
-      <w:r>
-        <w:rPr>
-          <w:rFonts w:ascii="Arial" w:hAnsi="Arial" w:cs="Arial"/>
-          <w:sz w:val="24"/>
-          <w:szCs w:val="24"/>
-        </w:rPr>
-        <w:t>(</w:t>
-      </w:r>
-      <w:r>
-        <w:rPr>
-          <w:rFonts w:ascii="Arial" w:hAnsi="Arial" w:cs="Arial"/>
-          <w:sz w:val="24"/>
-          <w:szCs w:val="24"/>
-        </w:rPr>
-        <w:t>GitLab, GitHub y GogleCode</w:t>
-      </w:r>
-      <w:r>
-        <w:rPr>
-          <w:rFonts w:ascii="Arial" w:hAnsi="Arial" w:cs="Arial"/>
-          <w:sz w:val="24"/>
-          <w:szCs w:val="24"/>
-        </w:rPr>
-        <w:t>, etc.</w:t>
-      </w:r>
-      <w:r>
-        <w:rPr>
-          <w:rFonts w:ascii="Arial" w:hAnsi="Arial" w:cs="Arial"/>
-          <w:sz w:val="24"/>
-          <w:szCs w:val="24"/>
-        </w:rPr>
-        <w:t>)</w:t>
-      </w:r>
-      <w:r>
-        <w:rPr>
-          <w:rFonts w:ascii="Arial" w:hAnsi="Arial" w:cs="Arial"/>
-          <w:sz w:val="24"/>
-          <w:szCs w:val="24"/>
-        </w:rPr>
-        <w:t xml:space="preserve">, por la facilidad </w:t>
-      </w:r>
-      <w:r>
-        <w:rPr>
-          <w:rFonts w:ascii="Arial" w:hAnsi="Arial" w:cs="Arial"/>
-          <w:sz w:val="24"/>
-          <w:szCs w:val="24"/>
-        </w:rPr>
-        <w:t xml:space="preserve">de manejo se </w:t>
-      </w:r>
-      <w:r>
-        <w:rPr>
-          <w:rFonts w:ascii="Arial" w:hAnsi="Arial" w:cs="Arial"/>
-          <w:sz w:val="24"/>
-          <w:szCs w:val="24"/>
-        </w:rPr>
-        <w:t>usar</w:t>
-      </w:r>
-      <w:r>
-        <w:rPr>
-          <w:rFonts w:ascii="Arial" w:hAnsi="Arial" w:cs="Arial"/>
-          <w:sz w:val="24"/>
-          <w:szCs w:val="24"/>
-        </w:rPr>
-        <w:t xml:space="preserve">á </w:t>
-      </w:r>
-      <w:r>
-        <w:rPr>
-          <w:rFonts w:ascii="Arial" w:hAnsi="Arial" w:cs="Arial"/>
-          <w:sz w:val="24"/>
-          <w:szCs w:val="24"/>
-        </w:rPr>
-        <w:t xml:space="preserve">GitHub con el fin de lograr un mejor control, y sobre todo comunicación, la cual utilizaremos como repositorio general para albergar el desarrollo de la </w:t>
-      </w:r>
-      <w:r>
-        <w:rPr>
-          <w:rFonts w:ascii="Arial" w:hAnsi="Arial" w:cs="Arial"/>
-          <w:sz w:val="24"/>
-          <w:szCs w:val="24"/>
-        </w:rPr>
-        <w:t>G</w:t>
-      </w:r>
-      <w:r>
-        <w:rPr>
-          <w:rFonts w:ascii="Arial" w:hAnsi="Arial" w:cs="Arial"/>
-          <w:sz w:val="24"/>
-          <w:szCs w:val="24"/>
-        </w:rPr>
-        <w:t xml:space="preserve">estión de </w:t>
-      </w:r>
-      <w:r>
-        <w:rPr>
-          <w:rFonts w:ascii="Arial" w:hAnsi="Arial" w:cs="Arial"/>
-          <w:sz w:val="24"/>
-          <w:szCs w:val="24"/>
-        </w:rPr>
-        <w:t>la C</w:t>
-      </w:r>
-      <w:r>
-        <w:rPr>
-          <w:rFonts w:ascii="Arial" w:hAnsi="Arial" w:cs="Arial"/>
-          <w:sz w:val="24"/>
-          <w:szCs w:val="24"/>
-        </w:rPr>
-        <w:t>onfiguración.</w:t>
-      </w:r>
-    </w:p>
-    <w:p>
-      <w:pPr>
-        <w:spacing w:line="360" w:lineRule="auto"/>
-        <w:ind w:left="709" w:hanging="709"/>
-        <w:jc w:val="both"/>
-        <w:rPr>
-          <w:rFonts w:ascii="Arial" w:hAnsi="Arial" w:cs="Arial"/>
-          <w:sz w:val="24"/>
-          <w:szCs w:val="24"/>
-        </w:rPr>
-      </w:pPr>
-      <w:r>
-        <w:rPr>
-          <w:rFonts w:ascii="Arial" w:hAnsi="Arial" w:cs="Arial"/>
-          <w:sz w:val="24"/>
-          <w:szCs w:val="24"/>
-        </w:rPr>
         <w:t xml:space="preserve">Por </w:t>
       </w:r>
       <w:r>
@@ -4137,72 +3789,11 @@
       <w:pPr>
         <w:pStyle w:val="Ttulo2"/>
       </w:pPr>
-      <w:bookmarkStart w:id="10" w:name="_Toc23216716"/>
-      <w:r>
-        <w:t>Entorno</w:t>
+      <w:bookmarkStart w:id="10" w:name="_Toc23264011"/>
+      <w:r>
+        <w:t>Infraestructura</w:t>
       </w:r>
       <w:bookmarkEnd w:id="10"/>
-    </w:p>
-    <w:p>
-      <w:pPr>
-        <w:rPr>
-          <w:rFonts w:ascii="Arial" w:hAnsi="Arial" w:cs="Arial"/>
-          <w:sz w:val="24"/>
-          <w:szCs w:val="24"/>
-        </w:rPr>
-      </w:pPr>
-    </w:p>
-    <w:p>
-      <w:pPr>
-        <w:rPr>
-          <w:rFonts w:ascii="Arial" w:hAnsi="Arial" w:cs="Arial"/>
-          <w:sz w:val="24"/>
-          <w:szCs w:val="24"/>
-        </w:rPr>
-      </w:pPr>
-      <w:r>
-        <w:rPr>
-          <w:rFonts w:ascii="Arial" w:hAnsi="Arial" w:cs="Arial"/>
-          <w:sz w:val="24"/>
-          <w:szCs w:val="24"/>
-        </w:rPr>
-        <w:t xml:space="preserve">Por las </w:t>
-      </w:r>
-      <w:r>
-        <w:rPr>
-          <w:rFonts w:ascii="Arial" w:hAnsi="Arial" w:cs="Arial"/>
-          <w:sz w:val="24"/>
-          <w:szCs w:val="24"/>
-        </w:rPr>
-        <w:t>características</w:t>
-      </w:r>
-      <w:r>
-        <w:rPr>
-          <w:rFonts w:ascii="Arial" w:hAnsi="Arial" w:cs="Arial"/>
-          <w:sz w:val="24"/>
-          <w:szCs w:val="24"/>
-        </w:rPr>
-        <w:t xml:space="preserve"> del proyecto, no se contará con un entorno.</w:t>
-      </w:r>
-    </w:p>
-    <w:p>
-      <w:pPr>
-        <w:rPr>
-          <w:rFonts w:ascii="Arial" w:hAnsi="Arial" w:cs="Arial"/>
-          <w:sz w:val="24"/>
-          <w:szCs w:val="24"/>
-        </w:rPr>
-      </w:pPr>
-    </w:p>
-    <w:p>
-      <w:pPr>
-        <w:pStyle w:val="Ttulo2"/>
-      </w:pPr>
-      <w:bookmarkStart w:id="11" w:name="_Toc23216717"/>
-      <w:r>
-        <w:t>Infraestructura</w:t>
-      </w:r>
-      <w:bookmarkEnd w:id="11"/>
     </w:p>
     <w:p>
       <w:pPr>
@@ -4296,6 +3887,23 @@
     </w:p>
     <w:p>
       <w:pPr>
+        <w:rPr>
+          <w:rFonts w:ascii="Arial" w:hAnsi="Arial" w:cs="Arial"/>
+          <w:sz w:val="24"/>
+          <w:szCs w:val="24"/>
+        </w:rPr>
+      </w:pPr>
+      <w:r>
+        <w:rPr>
+          <w:rFonts w:ascii="Arial" w:hAnsi="Arial" w:cs="Arial"/>
+          <w:sz w:val="24"/>
+          <w:szCs w:val="24"/>
+        </w:rPr>
+        <w:br w:type="page"/>
+      </w:r>
+    </w:p>
+    <w:p>
+      <w:pPr>
         <w:spacing w:line="360" w:lineRule="auto"/>
         <w:ind w:left="709" w:hanging="709"/>
         <w:rPr>
@@ -4309,11 +3917,11 @@
       <w:pPr>
         <w:pStyle w:val="Ttulo1"/>
       </w:pPr>
-      <w:bookmarkStart w:id="12" w:name="_Toc23216718"/>
+      <w:bookmarkStart w:id="11" w:name="_Toc23264012"/>
       <w:r>
         <w:t>Calendario</w:t>
       </w:r>
-      <w:bookmarkEnd w:id="12"/>
+      <w:bookmarkEnd w:id="11"/>
     </w:p>
     <w:p>
       <w:pPr>
@@ -6422,7 +6030,7 @@
       <w:pPr>
         <w:pStyle w:val="Ttulo1"/>
       </w:pPr>
-      <w:bookmarkStart w:id="13" w:name="_Toc23216719"/>
+      <w:bookmarkStart w:id="12" w:name="_Toc23264013"/>
       <w:r>
         <w:t xml:space="preserve">Lista de </w:t>
       </w:r>
@@ -6432,7 +6040,7 @@
       <w:r>
         <w:t xml:space="preserve"> de los Elementos de la Configuración</w:t>
       </w:r>
-      <w:bookmarkEnd w:id="13"/>
+      <w:bookmarkEnd w:id="12"/>
     </w:p>
     <w:p>
       <w:pPr>
@@ -6698,7 +6306,7 @@
                 <w:sz w:val="20"/>
                 <w:szCs w:val="20"/>
               </w:rPr>
-              <w:t>P3</w:t>
+              <w:t>-</w:t>
             </w:r>
           </w:p>
         </w:tc>
@@ -6753,7 +6361,7 @@
                 <w:sz w:val="20"/>
                 <w:szCs w:val="20"/>
               </w:rPr>
-              <w:t>Documento Línea Base HASH</w:t>
+              <w:t>Plan del Proyecto</w:t>
             </w:r>
           </w:p>
         </w:tc>
@@ -6778,7 +6386,7 @@
                 <w:sz w:val="20"/>
                 <w:szCs w:val="20"/>
               </w:rPr>
-              <w:t>Proyecto</w:t>
+              <w:t>Organización</w:t>
             </w:r>
           </w:p>
         </w:tc>
@@ -6803,7 +6411,7 @@
                 <w:sz w:val="20"/>
                 <w:szCs w:val="20"/>
               </w:rPr>
-              <w:t>HASH</w:t>
+              <w:t>P3</w:t>
             </w:r>
           </w:p>
         </w:tc>
@@ -6859,7 +6467,7 @@
                 <w:sz w:val="20"/>
                 <w:szCs w:val="20"/>
               </w:rPr>
-              <w:t>Documento de Cambios HASH</w:t>
+              <w:t>Documento Línea Base</w:t>
             </w:r>
           </w:p>
         </w:tc>
@@ -6884,7 +6492,7 @@
                 <w:sz w:val="20"/>
                 <w:szCs w:val="20"/>
               </w:rPr>
-              <w:t>Proyecto</w:t>
+              <w:t>Organización</w:t>
             </w:r>
           </w:p>
         </w:tc>
@@ -6909,7 +6517,7 @@
                 <w:sz w:val="20"/>
                 <w:szCs w:val="20"/>
               </w:rPr>
-              <w:t>HASH</w:t>
+              <w:t>P3</w:t>
             </w:r>
           </w:p>
         </w:tc>
@@ -6964,7 +6572,7 @@
                 <w:sz w:val="20"/>
                 <w:szCs w:val="20"/>
               </w:rPr>
-              <w:t>Documento HASH</w:t>
+              <w:t>Documento de Cambios HASH</w:t>
             </w:r>
           </w:p>
         </w:tc>
@@ -7070,7 +6678,7 @@
                 <w:sz w:val="20"/>
                 <w:szCs w:val="20"/>
               </w:rPr>
-              <w:t>Documento de Diseño HASH</w:t>
+              <w:t>Documento HASH</w:t>
             </w:r>
           </w:p>
         </w:tc>
@@ -7103,10 +6711,16 @@
           <w:tcPr>
             <w:cnfStyle w:val="000010000000" w:firstRow="0" w:lastRow="0" w:firstColumn="0" w:lastColumn="0" w:oddVBand="1" w:evenVBand="0" w:oddHBand="0" w:evenHBand="0" w:firstRowFirstColumn="0" w:firstRowLastColumn="0" w:lastRowFirstColumn="0" w:lastRowLastColumn="0"/>
             <w:tcW w:w="1158" w:type="dxa"/>
-          </w:tcPr>
-          <w:p>
-            <w:pPr>
-              <w:jc w:val="center"/>
+            <w:vAlign w:val="center"/>
+          </w:tcPr>
+          <w:p>
+            <w:pPr>
+              <w:jc w:val="center"/>
+              <w:rPr>
+                <w:rFonts w:ascii="Arial" w:hAnsi="Arial" w:cs="Arial"/>
+                <w:sz w:val="20"/>
+                <w:szCs w:val="20"/>
+              </w:rPr>
             </w:pPr>
             <w:r>
               <w:rPr>
@@ -7169,7 +6783,7 @@
                 <w:sz w:val="20"/>
                 <w:szCs w:val="20"/>
               </w:rPr>
-              <w:t>Documento de Implementación HASH</w:t>
+              <w:t>Documento de Diseño HASH</w:t>
             </w:r>
           </w:p>
         </w:tc>
@@ -7244,7 +6858,7 @@
                 <w:sz w:val="20"/>
                 <w:szCs w:val="20"/>
               </w:rPr>
-              <w:t>Fuente</w:t>
+              <w:t>Evolución</w:t>
             </w:r>
           </w:p>
         </w:tc>
@@ -7269,7 +6883,7 @@
                 <w:sz w:val="20"/>
                 <w:szCs w:val="20"/>
               </w:rPr>
-              <w:t>Código Fuente HASH</w:t>
+              <w:t>Documento de Implementación HASH</w:t>
             </w:r>
           </w:p>
         </w:tc>
@@ -7343,7 +6957,7 @@
                 <w:sz w:val="20"/>
                 <w:szCs w:val="20"/>
               </w:rPr>
-              <w:t>Evolución</w:t>
+              <w:t>Fuente</w:t>
             </w:r>
           </w:p>
         </w:tc>
@@ -7368,6 +6982,106 @@
                 <w:sz w:val="20"/>
                 <w:szCs w:val="20"/>
               </w:rPr>
+              <w:t>Código Fuente HASH</w:t>
+            </w:r>
+          </w:p>
+        </w:tc>
+        <w:tc>
+          <w:tcPr>
+            <w:tcW w:w="1395" w:type="dxa"/>
+            <w:vAlign w:val="center"/>
+          </w:tcPr>
+          <w:p>
+            <w:pPr>
+              <w:jc w:val="center"/>
+              <w:cnfStyle w:val="000000000000" w:firstRow="0" w:lastRow="0" w:firstColumn="0" w:lastColumn="0" w:oddVBand="0" w:evenVBand="0" w:oddHBand="0" w:evenHBand="0" w:firstRowFirstColumn="0" w:firstRowLastColumn="0" w:lastRowFirstColumn="0" w:lastRowLastColumn="0"/>
+              <w:rPr>
+                <w:rFonts w:ascii="Arial" w:hAnsi="Arial" w:cs="Arial"/>
+                <w:sz w:val="20"/>
+                <w:szCs w:val="20"/>
+              </w:rPr>
+            </w:pPr>
+            <w:r>
+              <w:rPr>
+                <w:rFonts w:ascii="Arial" w:hAnsi="Arial" w:cs="Arial"/>
+                <w:sz w:val="20"/>
+                <w:szCs w:val="20"/>
+              </w:rPr>
+              <w:t>Proyecto</w:t>
+            </w:r>
+          </w:p>
+        </w:tc>
+        <w:tc>
+          <w:tcPr>
+            <w:cnfStyle w:val="000010000000" w:firstRow="0" w:lastRow="0" w:firstColumn="0" w:lastColumn="0" w:oddVBand="1" w:evenVBand="0" w:oddHBand="0" w:evenHBand="0" w:firstRowFirstColumn="0" w:firstRowLastColumn="0" w:lastRowFirstColumn="0" w:lastRowLastColumn="0"/>
+            <w:tcW w:w="1158" w:type="dxa"/>
+          </w:tcPr>
+          <w:p>
+            <w:pPr>
+              <w:jc w:val="center"/>
+            </w:pPr>
+            <w:r>
+              <w:rPr>
+                <w:rFonts w:ascii="Arial" w:hAnsi="Arial" w:cs="Arial"/>
+                <w:sz w:val="20"/>
+                <w:szCs w:val="20"/>
+              </w:rPr>
+              <w:t>HASH</w:t>
+            </w:r>
+          </w:p>
+        </w:tc>
+      </w:tr>
+      <w:tr>
+        <w:trPr>
+          <w:cnfStyle w:val="000000100000" w:firstRow="0" w:lastRow="0" w:firstColumn="0" w:lastColumn="0" w:oddVBand="0" w:evenVBand="0" w:oddHBand="1" w:evenHBand="0" w:firstRowFirstColumn="0" w:firstRowLastColumn="0" w:lastRowFirstColumn="0" w:lastRowLastColumn="0"/>
+          <w:jc w:val="center"/>
+        </w:trPr>
+        <w:tc>
+          <w:tcPr>
+            <w:cnfStyle w:val="001000000000" w:firstRow="0" w:lastRow="0" w:firstColumn="1" w:lastColumn="0" w:oddVBand="0" w:evenVBand="0" w:oddHBand="0" w:evenHBand="0" w:firstRowFirstColumn="0" w:firstRowLastColumn="0" w:lastRowFirstColumn="0" w:lastRowLastColumn="0"/>
+            <w:tcW w:w="1172" w:type="dxa"/>
+            <w:vAlign w:val="center"/>
+          </w:tcPr>
+          <w:p>
+            <w:pPr>
+              <w:jc w:val="center"/>
+              <w:rPr>
+                <w:rFonts w:ascii="Arial" w:hAnsi="Arial" w:cs="Arial"/>
+                <w:sz w:val="20"/>
+                <w:szCs w:val="20"/>
+              </w:rPr>
+            </w:pPr>
+            <w:r>
+              <w:rPr>
+                <w:rFonts w:ascii="Arial" w:hAnsi="Arial" w:cs="Arial"/>
+                <w:sz w:val="20"/>
+                <w:szCs w:val="20"/>
+              </w:rPr>
+              <w:t>Evolución</w:t>
+            </w:r>
+          </w:p>
+        </w:tc>
+        <w:tc>
+          <w:tcPr>
+            <w:cnfStyle w:val="000010000000" w:firstRow="0" w:lastRow="0" w:firstColumn="0" w:lastColumn="0" w:oddVBand="1" w:evenVBand="0" w:oddHBand="0" w:evenHBand="0" w:firstRowFirstColumn="0" w:firstRowLastColumn="0" w:lastRowFirstColumn="0" w:lastRowLastColumn="0"/>
+            <w:tcW w:w="5291" w:type="dxa"/>
+            <w:vAlign w:val="center"/>
+          </w:tcPr>
+          <w:p>
+            <w:pPr>
+              <w:jc w:val="center"/>
+              <w:rPr>
+                <w:rFonts w:ascii="Arial" w:hAnsi="Arial" w:cs="Arial"/>
+                <w:sz w:val="20"/>
+                <w:szCs w:val="20"/>
+              </w:rPr>
+            </w:pPr>
+            <w:r>
+              <w:rPr>
+                <w:rFonts w:ascii="Arial" w:hAnsi="Arial" w:cs="Arial"/>
+                <w:sz w:val="20"/>
+                <w:szCs w:val="20"/>
+              </w:rPr>
               <w:t>Documento de Pruebas HASH</w:t>
             </w:r>
           </w:p>
@@ -7380,7 +7094,7 @@
           <w:p>
             <w:pPr>
               <w:jc w:val="center"/>
-              <w:cnfStyle w:val="000000000000" w:firstRow="0" w:lastRow="0" w:firstColumn="0" w:lastColumn="0" w:oddVBand="0" w:evenVBand="0" w:oddHBand="0" w:evenHBand="0" w:firstRowFirstColumn="0" w:firstRowLastColumn="0" w:lastRowFirstColumn="0" w:lastRowLastColumn="0"/>
+              <w:cnfStyle w:val="000000100000" w:firstRow="0" w:lastRow="0" w:firstColumn="0" w:lastColumn="0" w:oddVBand="0" w:evenVBand="0" w:oddHBand="1" w:evenHBand="0" w:firstRowFirstColumn="0" w:firstRowLastColumn="0" w:lastRowFirstColumn="0" w:lastRowLastColumn="0"/>
               <w:rPr>
                 <w:rFonts w:ascii="Arial" w:hAnsi="Arial" w:cs="Arial"/>
                 <w:sz w:val="20"/>
@@ -7463,11 +7177,11 @@
       <w:pPr>
         <w:pStyle w:val="Ttulo1"/>
       </w:pPr>
-      <w:bookmarkStart w:id="14" w:name="_Toc23216720"/>
+      <w:bookmarkStart w:id="13" w:name="_Toc23264014"/>
       <w:r>
         <w:t>Nomenclatura de los Elementos de la Configuración</w:t>
       </w:r>
-      <w:bookmarkEnd w:id="14"/>
+      <w:bookmarkEnd w:id="13"/>
     </w:p>
     <w:p>
       <w:pPr>
@@ -7895,11 +7609,11 @@
       <w:pPr>
         <w:pStyle w:val="Ttulo1"/>
       </w:pPr>
-      <w:bookmarkStart w:id="15" w:name="_Toc23216721"/>
+      <w:bookmarkStart w:id="14" w:name="_Toc23264015"/>
       <w:r>
         <w:t>Inventario de los Elementos de la Configuración</w:t>
       </w:r>
-      <w:bookmarkEnd w:id="15"/>
+      <w:bookmarkEnd w:id="14"/>
     </w:p>
     <w:p>
       <w:pPr>
@@ -8149,7 +7863,7 @@
                 <w:sz w:val="20"/>
                 <w:szCs w:val="20"/>
               </w:rPr>
-              <w:t>P3</w:t>
+              <w:t>-</w:t>
             </w:r>
           </w:p>
         </w:tc>
@@ -8179,7 +7893,7 @@
                 <w:sz w:val="20"/>
                 <w:szCs w:val="20"/>
               </w:rPr>
-              <w:t>Documento Línea Base HASH</w:t>
+              <w:t>Plan del Proyecto</w:t>
             </w:r>
           </w:p>
         </w:tc>
@@ -8229,7 +7943,7 @@
                 <w:sz w:val="20"/>
                 <w:szCs w:val="20"/>
               </w:rPr>
-              <w:t>HASH_DLB</w:t>
+              <w:t>PP</w:t>
             </w:r>
           </w:p>
         </w:tc>
@@ -8254,7 +7968,7 @@
                 <w:sz w:val="20"/>
                 <w:szCs w:val="20"/>
               </w:rPr>
-              <w:t>HASH</w:t>
+              <w:t>P3</w:t>
             </w:r>
           </w:p>
         </w:tc>
@@ -8285,7 +7999,7 @@
                 <w:sz w:val="20"/>
                 <w:szCs w:val="20"/>
               </w:rPr>
-              <w:t>Documento de Cambios HASH</w:t>
+              <w:t>Documento Línea Base</w:t>
             </w:r>
           </w:p>
         </w:tc>
@@ -8335,7 +8049,7 @@
                 <w:sz w:val="20"/>
                 <w:szCs w:val="20"/>
               </w:rPr>
-              <w:t>HASH_DCH</w:t>
+              <w:t>DLB</w:t>
             </w:r>
           </w:p>
         </w:tc>
@@ -8360,7 +8074,7 @@
                 <w:sz w:val="20"/>
                 <w:szCs w:val="20"/>
               </w:rPr>
-              <w:t>HASH</w:t>
+              <w:t>P3</w:t>
             </w:r>
           </w:p>
         </w:tc>
@@ -8390,7 +8104,7 @@
                 <w:sz w:val="20"/>
                 <w:szCs w:val="20"/>
               </w:rPr>
-              <w:t>Documento HASH</w:t>
+              <w:t>Documento de Cambios HASH</w:t>
             </w:r>
           </w:p>
         </w:tc>
@@ -8440,7 +8154,7 @@
                 <w:sz w:val="20"/>
                 <w:szCs w:val="20"/>
               </w:rPr>
-              <w:t>HASH_DH</w:t>
+              <w:t>HASH_DCH</w:t>
             </w:r>
           </w:p>
         </w:tc>
@@ -8496,7 +8210,7 @@
                 <w:sz w:val="20"/>
                 <w:szCs w:val="20"/>
               </w:rPr>
-              <w:t>Documento de Diseño HASH</w:t>
+              <w:t>Documento HASH</w:t>
             </w:r>
           </w:p>
         </w:tc>
@@ -8546,7 +8260,7 @@
                 <w:sz w:val="20"/>
                 <w:szCs w:val="20"/>
               </w:rPr>
-              <w:t>HASH_DDH</w:t>
+              <w:t>HASH_DH</w:t>
             </w:r>
           </w:p>
         </w:tc>
@@ -8554,10 +8268,16 @@
           <w:tcPr>
             <w:cnfStyle w:val="000010000000" w:firstRow="0" w:lastRow="0" w:firstColumn="0" w:lastColumn="0" w:oddVBand="1" w:evenVBand="0" w:oddHBand="0" w:evenHBand="0" w:firstRowFirstColumn="0" w:firstRowLastColumn="0" w:lastRowFirstColumn="0" w:lastRowLastColumn="0"/>
             <w:tcW w:w="1158" w:type="dxa"/>
-          </w:tcPr>
-          <w:p>
-            <w:pPr>
-              <w:jc w:val="center"/>
+            <w:vAlign w:val="center"/>
+          </w:tcPr>
+          <w:p>
+            <w:pPr>
+              <w:jc w:val="center"/>
+              <w:rPr>
+                <w:rFonts w:ascii="Arial" w:hAnsi="Arial" w:cs="Arial"/>
+                <w:sz w:val="20"/>
+                <w:szCs w:val="20"/>
+              </w:rPr>
             </w:pPr>
             <w:r>
               <w:rPr>
@@ -8595,7 +8315,7 @@
                 <w:sz w:val="20"/>
                 <w:szCs w:val="20"/>
               </w:rPr>
-              <w:t>Documento de Implementación HASH</w:t>
+              <w:t>Documento de Diseño HASH</w:t>
             </w:r>
           </w:p>
         </w:tc>
@@ -8645,7 +8365,7 @@
                 <w:sz w:val="20"/>
                 <w:szCs w:val="20"/>
               </w:rPr>
-              <w:t>HASH_DIH</w:t>
+              <w:t>HASH_DDH</w:t>
             </w:r>
           </w:p>
         </w:tc>
@@ -8695,7 +8415,7 @@
                 <w:sz w:val="20"/>
                 <w:szCs w:val="20"/>
               </w:rPr>
-              <w:t>Código Fuente HASH</w:t>
+              <w:t>Documento de Implementación HASH</w:t>
             </w:r>
           </w:p>
         </w:tc>
@@ -8714,6 +8434,14 @@
                 <w:szCs w:val="20"/>
               </w:rPr>
             </w:pPr>
+            <w:r>
+              <w:rPr>
+                <w:rFonts w:ascii="Arial" w:hAnsi="Arial" w:cs="Arial"/>
+                <w:sz w:val="20"/>
+                <w:szCs w:val="20"/>
+              </w:rPr>
+              <w:t>.docx</w:t>
+            </w:r>
           </w:p>
         </w:tc>
         <w:tc>
@@ -8737,7 +8465,7 @@
                 <w:sz w:val="20"/>
                 <w:szCs w:val="20"/>
               </w:rPr>
-              <w:t>HASH_CFH</w:t>
+              <w:t>HASH_DIH</w:t>
             </w:r>
           </w:p>
         </w:tc>
@@ -8786,7 +8514,7 @@
                 <w:sz w:val="20"/>
                 <w:szCs w:val="20"/>
               </w:rPr>
-              <w:t>Documento de Pruebas HASH</w:t>
+              <w:t>Código Fuente HASH</w:t>
             </w:r>
           </w:p>
         </w:tc>
@@ -8805,6 +8533,98 @@
                 <w:szCs w:val="20"/>
               </w:rPr>
             </w:pPr>
+          </w:p>
+        </w:tc>
+        <w:tc>
+          <w:tcPr>
+            <w:tcW w:w="1761" w:type="dxa"/>
+            <w:vAlign w:val="center"/>
+          </w:tcPr>
+          <w:p>
+            <w:pPr>
+              <w:jc w:val="center"/>
+              <w:cnfStyle w:val="000000000000" w:firstRow="0" w:lastRow="0" w:firstColumn="0" w:lastColumn="0" w:oddVBand="0" w:evenVBand="0" w:oddHBand="0" w:evenHBand="0" w:firstRowFirstColumn="0" w:firstRowLastColumn="0" w:lastRowFirstColumn="0" w:lastRowLastColumn="0"/>
+              <w:rPr>
+                <w:rFonts w:ascii="Arial" w:hAnsi="Arial" w:cs="Arial"/>
+                <w:sz w:val="20"/>
+                <w:szCs w:val="20"/>
+              </w:rPr>
+            </w:pPr>
+            <w:r>
+              <w:rPr>
+                <w:rFonts w:ascii="Arial" w:hAnsi="Arial" w:cs="Arial"/>
+                <w:sz w:val="20"/>
+                <w:szCs w:val="20"/>
+              </w:rPr>
+              <w:t>HASH_CFH</w:t>
+            </w:r>
+          </w:p>
+        </w:tc>
+        <w:tc>
+          <w:tcPr>
+            <w:cnfStyle w:val="000010000000" w:firstRow="0" w:lastRow="0" w:firstColumn="0" w:lastColumn="0" w:oddVBand="1" w:evenVBand="0" w:oddHBand="0" w:evenHBand="0" w:firstRowFirstColumn="0" w:firstRowLastColumn="0" w:lastRowFirstColumn="0" w:lastRowLastColumn="0"/>
+            <w:tcW w:w="1158" w:type="dxa"/>
+          </w:tcPr>
+          <w:p>
+            <w:pPr>
+              <w:jc w:val="center"/>
+            </w:pPr>
+            <w:r>
+              <w:rPr>
+                <w:rFonts w:ascii="Arial" w:hAnsi="Arial" w:cs="Arial"/>
+                <w:sz w:val="20"/>
+                <w:szCs w:val="20"/>
+              </w:rPr>
+              <w:t>HASH</w:t>
+            </w:r>
+          </w:p>
+        </w:tc>
+      </w:tr>
+      <w:tr>
+        <w:trPr>
+          <w:cnfStyle w:val="000000100000" w:firstRow="0" w:lastRow="0" w:firstColumn="0" w:lastColumn="0" w:oddVBand="0" w:evenVBand="0" w:oddHBand="1" w:evenHBand="0" w:firstRowFirstColumn="0" w:firstRowLastColumn="0" w:lastRowFirstColumn="0" w:lastRowLastColumn="0"/>
+          <w:jc w:val="center"/>
+        </w:trPr>
+        <w:tc>
+          <w:tcPr>
+            <w:cnfStyle w:val="001000000000" w:firstRow="0" w:lastRow="0" w:firstColumn="1" w:lastColumn="0" w:oddVBand="0" w:evenVBand="0" w:oddHBand="0" w:evenHBand="0" w:firstRowFirstColumn="0" w:firstRowLastColumn="0" w:lastRowFirstColumn="0" w:lastRowLastColumn="0"/>
+            <w:tcW w:w="4829" w:type="dxa"/>
+            <w:vAlign w:val="center"/>
+          </w:tcPr>
+          <w:p>
+            <w:pPr>
+              <w:jc w:val="center"/>
+              <w:rPr>
+                <w:rFonts w:ascii="Arial" w:hAnsi="Arial" w:cs="Arial"/>
+                <w:sz w:val="20"/>
+                <w:szCs w:val="20"/>
+              </w:rPr>
+            </w:pPr>
+            <w:r>
+              <w:rPr>
+                <w:rFonts w:ascii="Arial" w:hAnsi="Arial" w:cs="Arial"/>
+                <w:sz w:val="20"/>
+                <w:szCs w:val="20"/>
+              </w:rPr>
+              <w:t>Documento de Pruebas HASH</w:t>
+            </w:r>
+          </w:p>
+        </w:tc>
+        <w:tc>
+          <w:tcPr>
+            <w:cnfStyle w:val="000010000000" w:firstRow="0" w:lastRow="0" w:firstColumn="0" w:lastColumn="0" w:oddVBand="1" w:evenVBand="0" w:oddHBand="0" w:evenHBand="0" w:firstRowFirstColumn="0" w:firstRowLastColumn="0" w:lastRowFirstColumn="0" w:lastRowLastColumn="0"/>
+            <w:tcW w:w="1268" w:type="dxa"/>
+            <w:vAlign w:val="center"/>
+          </w:tcPr>
+          <w:p>
+            <w:pPr>
+              <w:jc w:val="center"/>
+              <w:rPr>
+                <w:rFonts w:ascii="Arial" w:hAnsi="Arial" w:cs="Arial"/>
+                <w:sz w:val="20"/>
+                <w:szCs w:val="20"/>
+              </w:rPr>
+            </w:pPr>
             <w:r>
               <w:rPr>
                 <w:rFonts w:ascii="Arial" w:hAnsi="Arial" w:cs="Arial"/>
@@ -8823,7 +8643,7 @@
           <w:p>
             <w:pPr>
               <w:jc w:val="center"/>
-              <w:cnfStyle w:val="000000000000" w:firstRow="0" w:lastRow="0" w:firstColumn="0" w:lastColumn="0" w:oddVBand="0" w:evenVBand="0" w:oddHBand="0" w:evenHBand="0" w:firstRowFirstColumn="0" w:firstRowLastColumn="0" w:lastRowFirstColumn="0" w:lastRowLastColumn="0"/>
+              <w:cnfStyle w:val="000000100000" w:firstRow="0" w:lastRow="0" w:firstColumn="0" w:lastColumn="0" w:oddVBand="0" w:evenVBand="0" w:oddHBand="1" w:evenHBand="0" w:firstRowFirstColumn="0" w:firstRowLastColumn="0" w:lastRowFirstColumn="0" w:lastRowLastColumn="0"/>
               <w:rPr>
                 <w:rFonts w:ascii="Arial" w:hAnsi="Arial" w:cs="Arial"/>
                 <w:sz w:val="20"/>
@@ -8918,14 +8738,14 @@
       <w:pPr>
         <w:pStyle w:val="Ttulo1"/>
       </w:pPr>
-      <w:bookmarkStart w:id="16" w:name="_Toc23216722"/>
+      <w:bookmarkStart w:id="15" w:name="_Toc23264016"/>
       <w:r>
         <w:t>Líneas</w:t>
       </w:r>
       <w:r>
         <w:t xml:space="preserve"> Base</w:t>
       </w:r>
-      <w:bookmarkEnd w:id="16"/>
+      <w:bookmarkEnd w:id="15"/>
     </w:p>
     <w:p>
       <w:pPr>
@@ -9671,11 +9491,11 @@
       <w:pPr>
         <w:pStyle w:val="Ttulo1"/>
       </w:pPr>
-      <w:bookmarkStart w:id="17" w:name="_Toc23216723"/>
+      <w:bookmarkStart w:id="16" w:name="_Toc23264017"/>
       <w:r>
         <w:t>Estructura de Librerías</w:t>
       </w:r>
-      <w:bookmarkEnd w:id="17"/>
+      <w:bookmarkEnd w:id="16"/>
     </w:p>
     <w:p>
       <w:pPr>
@@ -9888,7 +9708,6 @@
           <w:szCs w:val="24"/>
         </w:rPr>
       </w:pPr>
-      <w:bookmarkStart w:id="18" w:name="_GoBack"/>
       <w:r>
         <w:rPr>
           <w:noProof/>
@@ -9936,7 +9755,6 @@
           </wp:inline>
         </w:drawing>
       </w:r>
-      <w:bookmarkEnd w:id="18"/>
     </w:p>
     <w:p>
       <w:pPr>
@@ -9983,11 +9801,11 @@
       <w:pPr>
         <w:pStyle w:val="Ttulo1"/>
       </w:pPr>
-      <w:bookmarkStart w:id="19" w:name="_Toc23216724"/>
+      <w:bookmarkStart w:id="17" w:name="_Toc23264018"/>
       <w:r>
         <w:t>Control de Librerías</w:t>
       </w:r>
-      <w:bookmarkEnd w:id="19"/>
+      <w:bookmarkEnd w:id="17"/>
     </w:p>
     <w:p>
       <w:pPr>
@@ -10005,11 +9823,11 @@
       <w:pPr>
         <w:pStyle w:val="Ttulo2"/>
       </w:pPr>
-      <w:bookmarkStart w:id="20" w:name="_Toc23216725"/>
+      <w:bookmarkStart w:id="18" w:name="_Toc23264019"/>
       <w:r>
         <w:t>Librería Desarrollo</w:t>
       </w:r>
-      <w:bookmarkEnd w:id="20"/>
+      <w:bookmarkEnd w:id="18"/>
     </w:p>
     <w:p/>
     <w:p>
@@ -10284,11 +10102,11 @@
       <w:pPr>
         <w:pStyle w:val="Ttulo2"/>
       </w:pPr>
-      <w:bookmarkStart w:id="21" w:name="_Toc23216726"/>
+      <w:bookmarkStart w:id="19" w:name="_Toc23264020"/>
       <w:r>
         <w:t>Librería Documentos</w:t>
       </w:r>
-      <w:bookmarkEnd w:id="21"/>
+      <w:bookmarkEnd w:id="19"/>
     </w:p>
     <w:p/>
     <w:p>
@@ -10716,11 +10534,11 @@
       <w:pPr>
         <w:pStyle w:val="Ttulo2"/>
       </w:pPr>
-      <w:bookmarkStart w:id="22" w:name="_Toc23216727"/>
+      <w:bookmarkStart w:id="20" w:name="_Toc23264021"/>
       <w:r>
         <w:t>Librería Líneas Base</w:t>
       </w:r>
-      <w:bookmarkEnd w:id="22"/>
+      <w:bookmarkEnd w:id="20"/>
     </w:p>
     <w:p/>
     <w:p>
@@ -11257,723 +11075,6 @@
           <w:szCs w:val="24"/>
         </w:rPr>
       </w:pPr>
-    </w:p>
-    <w:p>
-      <w:pPr>
-        <w:rPr>
-          <w:rFonts w:ascii="Arial" w:hAnsi="Arial" w:cs="Arial"/>
-          <w:sz w:val="24"/>
-          <w:szCs w:val="24"/>
-        </w:rPr>
-      </w:pPr>
-      <w:r>
-        <w:rPr>
-          <w:rFonts w:ascii="Arial" w:hAnsi="Arial" w:cs="Arial"/>
-          <w:sz w:val="24"/>
-          <w:szCs w:val="24"/>
-        </w:rPr>
-        <w:br w:type="page"/>
-      </w:r>
-    </w:p>
-    <w:p>
-      <w:pPr>
-        <w:spacing w:line="360" w:lineRule="auto"/>
-        <w:ind w:left="709" w:hanging="709"/>
-        <w:jc w:val="both"/>
-        <w:rPr>
-          <w:rFonts w:ascii="Arial" w:hAnsi="Arial" w:cs="Arial"/>
-          <w:sz w:val="24"/>
-          <w:szCs w:val="24"/>
-        </w:rPr>
-      </w:pPr>
-    </w:p>
-    <w:p>
-      <w:pPr>
-        <w:pStyle w:val="Ttulo1"/>
-      </w:pPr>
-      <w:bookmarkStart w:id="23" w:name="_Toc23216728"/>
-      <w:r>
-        <w:t>Formato de Solicitud de Cambio a Nivel de Usuario</w:t>
-      </w:r>
-      <w:bookmarkEnd w:id="23"/>
-    </w:p>
-    <w:p>
-      <w:pPr>
-        <w:spacing w:line="360" w:lineRule="auto"/>
-        <w:ind w:left="709" w:hanging="709"/>
-        <w:jc w:val="both"/>
-        <w:rPr>
-          <w:rFonts w:ascii="Arial" w:hAnsi="Arial" w:cs="Arial"/>
-          <w:sz w:val="24"/>
-          <w:szCs w:val="24"/>
-        </w:rPr>
-      </w:pPr>
-    </w:p>
-    <w:p>
-      <w:pPr>
-        <w:spacing w:line="360" w:lineRule="auto"/>
-        <w:ind w:left="709" w:hanging="709"/>
-        <w:jc w:val="both"/>
-        <w:rPr>
-          <w:rFonts w:ascii="Arial" w:hAnsi="Arial" w:cs="Arial"/>
-          <w:sz w:val="24"/>
-          <w:szCs w:val="24"/>
-        </w:rPr>
-      </w:pPr>
-      <w:r>
-        <w:rPr>
-          <w:rFonts w:ascii="Arial" w:hAnsi="Arial" w:cs="Arial"/>
-          <w:sz w:val="24"/>
-          <w:szCs w:val="24"/>
-        </w:rPr>
-        <w:t xml:space="preserve">Un producto software siempre estará sujeto a cambios a lo largo de su ciclo de vida. Aun luego de haberlo entregado, pasa a una etapa de mantenimiento donde si bien es cierto el software fue aceptado por el cliente, pueden aparecer nuevos requerimientos, necesidades, cambios en el proceso de negocio o errores detectados. Por esta razón, es necesario tener un control de estos cambios y evaluar la factibilidad e impacto que tendrá este cambio. </w:t>
-      </w:r>
-    </w:p>
-    <w:p>
-      <w:pPr>
-        <w:spacing w:line="360" w:lineRule="auto"/>
-        <w:ind w:left="709" w:hanging="709"/>
-        <w:jc w:val="both"/>
-        <w:rPr>
-          <w:rFonts w:ascii="Arial" w:hAnsi="Arial" w:cs="Arial"/>
-          <w:sz w:val="24"/>
-          <w:szCs w:val="24"/>
-        </w:rPr>
-      </w:pPr>
-      <w:r>
-        <w:rPr>
-          <w:rFonts w:ascii="Arial" w:hAnsi="Arial" w:cs="Arial"/>
-          <w:sz w:val="24"/>
-          <w:szCs w:val="24"/>
-        </w:rPr>
-        <w:t>En este punto se definirá la estructura que debe tener un documento para solicitar un cambio el cual pasará por una evaluación para su aprobación, observación o rechazo.</w:t>
-      </w:r>
-    </w:p>
-    <w:tbl>
-      <w:tblPr>
-        <w:tblStyle w:val="Tabladelista3-nfasis5"/>
-        <w:tblW w:w="8217" w:type="dxa"/>
-        <w:jc w:val="center"/>
-        <w:tblLook w:val="00A0" w:firstRow="1" w:lastRow="0" w:firstColumn="1" w:lastColumn="0" w:noHBand="0" w:noVBand="0"/>
-      </w:tblPr>
-      <w:tblGrid>
-        <w:gridCol w:w="1610"/>
-        <w:gridCol w:w="6607"/>
-      </w:tblGrid>
-      <w:tr>
-        <w:trPr>
-          <w:cnfStyle w:val="100000000000" w:firstRow="1" w:lastRow="0" w:firstColumn="0" w:lastColumn="0" w:oddVBand="0" w:evenVBand="0" w:oddHBand="0" w:evenHBand="0" w:firstRowFirstColumn="0" w:firstRowLastColumn="0" w:lastRowFirstColumn="0" w:lastRowLastColumn="0"/>
-          <w:jc w:val="center"/>
-        </w:trPr>
-        <w:tc>
-          <w:tcPr>
-            <w:cnfStyle w:val="001000000100" w:firstRow="0" w:lastRow="0" w:firstColumn="1" w:lastColumn="0" w:oddVBand="0" w:evenVBand="0" w:oddHBand="0" w:evenHBand="0" w:firstRowFirstColumn="1" w:firstRowLastColumn="0" w:lastRowFirstColumn="0" w:lastRowLastColumn="0"/>
-            <w:tcW w:w="1271" w:type="dxa"/>
-            <w:vAlign w:val="center"/>
-          </w:tcPr>
-          <w:p>
-            <w:pPr>
-              <w:jc w:val="center"/>
-              <w:rPr>
-                <w:rFonts w:ascii="Arial" w:hAnsi="Arial" w:cs="Arial"/>
-              </w:rPr>
-            </w:pPr>
-            <w:r>
-              <w:rPr>
-                <w:rFonts w:ascii="Arial" w:hAnsi="Arial" w:cs="Arial"/>
-              </w:rPr>
-              <w:t>Identificador: SC-####</w:t>
-            </w:r>
-          </w:p>
-        </w:tc>
-        <w:tc>
-          <w:tcPr>
-            <w:cnfStyle w:val="000010000000" w:firstRow="0" w:lastRow="0" w:firstColumn="0" w:lastColumn="0" w:oddVBand="1" w:evenVBand="0" w:oddHBand="0" w:evenHBand="0" w:firstRowFirstColumn="0" w:firstRowLastColumn="0" w:lastRowFirstColumn="0" w:lastRowLastColumn="0"/>
-            <w:tcW w:w="6946" w:type="dxa"/>
-            <w:vAlign w:val="center"/>
-          </w:tcPr>
-          <w:p>
-            <w:pPr>
-              <w:jc w:val="center"/>
-              <w:rPr>
-                <w:rFonts w:ascii="Arial" w:hAnsi="Arial" w:cs="Arial"/>
-              </w:rPr>
-            </w:pPr>
-            <w:r>
-              <w:rPr>
-                <w:rFonts w:ascii="Arial" w:hAnsi="Arial" w:cs="Arial"/>
-              </w:rPr>
-              <w:t xml:space="preserve">Fecha: </w:t>
-            </w:r>
-            <w:proofErr w:type="spellStart"/>
-            <w:r>
-              <w:rPr>
-                <w:rFonts w:ascii="Arial" w:hAnsi="Arial" w:cs="Arial"/>
-              </w:rPr>
-              <w:t>dd</w:t>
-            </w:r>
-            <w:proofErr w:type="spellEnd"/>
-            <w:r>
-              <w:rPr>
-                <w:rFonts w:ascii="Arial" w:hAnsi="Arial" w:cs="Arial"/>
-              </w:rPr>
-              <w:t>-mm-</w:t>
-            </w:r>
-            <w:proofErr w:type="spellStart"/>
-            <w:r>
-              <w:rPr>
-                <w:rFonts w:ascii="Arial" w:hAnsi="Arial" w:cs="Arial"/>
-              </w:rPr>
-              <w:t>yyyy</w:t>
-            </w:r>
-            <w:proofErr w:type="spellEnd"/>
-          </w:p>
-        </w:tc>
-      </w:tr>
-      <w:tr>
-        <w:trPr>
-          <w:cnfStyle w:val="000000100000" w:firstRow="0" w:lastRow="0" w:firstColumn="0" w:lastColumn="0" w:oddVBand="0" w:evenVBand="0" w:oddHBand="1" w:evenHBand="0" w:firstRowFirstColumn="0" w:firstRowLastColumn="0" w:lastRowFirstColumn="0" w:lastRowLastColumn="0"/>
-          <w:jc w:val="center"/>
-        </w:trPr>
-        <w:tc>
-          <w:tcPr>
-            <w:cnfStyle w:val="001000000000" w:firstRow="0" w:lastRow="0" w:firstColumn="1" w:lastColumn="0" w:oddVBand="0" w:evenVBand="0" w:oddHBand="0" w:evenHBand="0" w:firstRowFirstColumn="0" w:firstRowLastColumn="0" w:lastRowFirstColumn="0" w:lastRowLastColumn="0"/>
-            <w:tcW w:w="1271" w:type="dxa"/>
-            <w:vAlign w:val="center"/>
-          </w:tcPr>
-          <w:p>
-            <w:pPr>
-              <w:pStyle w:val="Prrafodelista"/>
-              <w:ind w:left="0"/>
-              <w:jc w:val="center"/>
-              <w:rPr>
-                <w:color w:val="000000"/>
-              </w:rPr>
-            </w:pPr>
-            <w:r>
-              <w:rPr>
-                <w:color w:val="000000"/>
-              </w:rPr>
-              <w:t>Sistema</w:t>
-            </w:r>
-          </w:p>
-        </w:tc>
-        <w:tc>
-          <w:tcPr>
-            <w:cnfStyle w:val="000010000000" w:firstRow="0" w:lastRow="0" w:firstColumn="0" w:lastColumn="0" w:oddVBand="1" w:evenVBand="0" w:oddHBand="0" w:evenHBand="0" w:firstRowFirstColumn="0" w:firstRowLastColumn="0" w:lastRowFirstColumn="0" w:lastRowLastColumn="0"/>
-            <w:tcW w:w="6946" w:type="dxa"/>
-            <w:vAlign w:val="center"/>
-          </w:tcPr>
-          <w:p>
-            <w:pPr>
-              <w:spacing w:after="200" w:line="276" w:lineRule="auto"/>
-              <w:ind w:left="360"/>
-              <w:rPr>
-                <w:color w:val="000000"/>
-              </w:rPr>
-            </w:pPr>
-          </w:p>
-        </w:tc>
-      </w:tr>
-      <w:tr>
-        <w:trPr>
-          <w:jc w:val="center"/>
-        </w:trPr>
-        <w:tc>
-          <w:tcPr>
-            <w:cnfStyle w:val="001000000000" w:firstRow="0" w:lastRow="0" w:firstColumn="1" w:lastColumn="0" w:oddVBand="0" w:evenVBand="0" w:oddHBand="0" w:evenHBand="0" w:firstRowFirstColumn="0" w:firstRowLastColumn="0" w:lastRowFirstColumn="0" w:lastRowLastColumn="0"/>
-            <w:tcW w:w="1271" w:type="dxa"/>
-            <w:vAlign w:val="center"/>
-          </w:tcPr>
-          <w:p>
-            <w:pPr>
-              <w:pStyle w:val="Prrafodelista"/>
-              <w:ind w:left="0"/>
-              <w:jc w:val="center"/>
-              <w:rPr>
-                <w:color w:val="000000"/>
-              </w:rPr>
-            </w:pPr>
-            <w:r>
-              <w:rPr>
-                <w:color w:val="000000"/>
-              </w:rPr>
-              <w:t>Fuente</w:t>
-            </w:r>
-          </w:p>
-        </w:tc>
-        <w:tc>
-          <w:tcPr>
-            <w:cnfStyle w:val="000010000000" w:firstRow="0" w:lastRow="0" w:firstColumn="0" w:lastColumn="0" w:oddVBand="1" w:evenVBand="0" w:oddHBand="0" w:evenHBand="0" w:firstRowFirstColumn="0" w:firstRowLastColumn="0" w:lastRowFirstColumn="0" w:lastRowLastColumn="0"/>
-            <w:tcW w:w="6946" w:type="dxa"/>
-            <w:vAlign w:val="center"/>
-          </w:tcPr>
-          <w:p>
-            <w:pPr>
-              <w:spacing w:after="200" w:line="276" w:lineRule="auto"/>
-              <w:ind w:left="360"/>
-              <w:rPr>
-                <w:color w:val="000000"/>
-              </w:rPr>
-            </w:pPr>
-          </w:p>
-        </w:tc>
-      </w:tr>
-      <w:tr>
-        <w:trPr>
-          <w:cnfStyle w:val="000000100000" w:firstRow="0" w:lastRow="0" w:firstColumn="0" w:lastColumn="0" w:oddVBand="0" w:evenVBand="0" w:oddHBand="1" w:evenHBand="0" w:firstRowFirstColumn="0" w:firstRowLastColumn="0" w:lastRowFirstColumn="0" w:lastRowLastColumn="0"/>
-          <w:jc w:val="center"/>
-        </w:trPr>
-        <w:tc>
-          <w:tcPr>
-            <w:cnfStyle w:val="001000000000" w:firstRow="0" w:lastRow="0" w:firstColumn="1" w:lastColumn="0" w:oddVBand="0" w:evenVBand="0" w:oddHBand="0" w:evenHBand="0" w:firstRowFirstColumn="0" w:firstRowLastColumn="0" w:lastRowFirstColumn="0" w:lastRowLastColumn="0"/>
-            <w:tcW w:w="1271" w:type="dxa"/>
-            <w:vAlign w:val="center"/>
-          </w:tcPr>
-          <w:p>
-            <w:pPr>
-              <w:pStyle w:val="Prrafodelista"/>
-              <w:ind w:left="0"/>
-              <w:jc w:val="center"/>
-              <w:rPr>
-                <w:color w:val="000000"/>
-              </w:rPr>
-            </w:pPr>
-            <w:r>
-              <w:rPr>
-                <w:color w:val="000000"/>
-              </w:rPr>
-              <w:t>Autor</w:t>
-            </w:r>
-          </w:p>
-        </w:tc>
-        <w:tc>
-          <w:tcPr>
-            <w:cnfStyle w:val="000010000000" w:firstRow="0" w:lastRow="0" w:firstColumn="0" w:lastColumn="0" w:oddVBand="1" w:evenVBand="0" w:oddHBand="0" w:evenHBand="0" w:firstRowFirstColumn="0" w:firstRowLastColumn="0" w:lastRowFirstColumn="0" w:lastRowLastColumn="0"/>
-            <w:tcW w:w="6946" w:type="dxa"/>
-            <w:vAlign w:val="center"/>
-          </w:tcPr>
-          <w:p>
-            <w:pPr>
-              <w:spacing w:after="200" w:line="276" w:lineRule="auto"/>
-              <w:ind w:left="360"/>
-              <w:rPr>
-                <w:color w:val="000000"/>
-              </w:rPr>
-            </w:pPr>
-          </w:p>
-        </w:tc>
-      </w:tr>
-      <w:tr>
-        <w:trPr>
-          <w:jc w:val="center"/>
-        </w:trPr>
-        <w:tc>
-          <w:tcPr>
-            <w:cnfStyle w:val="001000000000" w:firstRow="0" w:lastRow="0" w:firstColumn="1" w:lastColumn="0" w:oddVBand="0" w:evenVBand="0" w:oddHBand="0" w:evenHBand="0" w:firstRowFirstColumn="0" w:firstRowLastColumn="0" w:lastRowFirstColumn="0" w:lastRowLastColumn="0"/>
-            <w:tcW w:w="1271" w:type="dxa"/>
-            <w:vAlign w:val="center"/>
-          </w:tcPr>
-          <w:p>
-            <w:pPr>
-              <w:pStyle w:val="Prrafodelista"/>
-              <w:ind w:left="0"/>
-              <w:jc w:val="center"/>
-              <w:rPr>
-                <w:color w:val="000000"/>
-              </w:rPr>
-            </w:pPr>
-            <w:r>
-              <w:rPr>
-                <w:color w:val="000000"/>
-              </w:rPr>
-              <w:t>Descripción</w:t>
-            </w:r>
-          </w:p>
-        </w:tc>
-        <w:tc>
-          <w:tcPr>
-            <w:cnfStyle w:val="000010000000" w:firstRow="0" w:lastRow="0" w:firstColumn="0" w:lastColumn="0" w:oddVBand="1" w:evenVBand="0" w:oddHBand="0" w:evenHBand="0" w:firstRowFirstColumn="0" w:firstRowLastColumn="0" w:lastRowFirstColumn="0" w:lastRowLastColumn="0"/>
-            <w:tcW w:w="6946" w:type="dxa"/>
-            <w:vAlign w:val="center"/>
-          </w:tcPr>
-          <w:p>
-            <w:pPr>
-              <w:spacing w:after="200" w:line="276" w:lineRule="auto"/>
-              <w:ind w:left="360"/>
-              <w:rPr>
-                <w:color w:val="000000"/>
-              </w:rPr>
-            </w:pPr>
-          </w:p>
-        </w:tc>
-      </w:tr>
-      <w:tr>
-        <w:trPr>
-          <w:cnfStyle w:val="000000100000" w:firstRow="0" w:lastRow="0" w:firstColumn="0" w:lastColumn="0" w:oddVBand="0" w:evenVBand="0" w:oddHBand="1" w:evenHBand="0" w:firstRowFirstColumn="0" w:firstRowLastColumn="0" w:lastRowFirstColumn="0" w:lastRowLastColumn="0"/>
-          <w:jc w:val="center"/>
-        </w:trPr>
-        <w:tc>
-          <w:tcPr>
-            <w:cnfStyle w:val="001000000000" w:firstRow="0" w:lastRow="0" w:firstColumn="1" w:lastColumn="0" w:oddVBand="0" w:evenVBand="0" w:oddHBand="0" w:evenHBand="0" w:firstRowFirstColumn="0" w:firstRowLastColumn="0" w:lastRowFirstColumn="0" w:lastRowLastColumn="0"/>
-            <w:tcW w:w="1271" w:type="dxa"/>
-            <w:vAlign w:val="center"/>
-          </w:tcPr>
-          <w:p>
-            <w:pPr>
-              <w:pStyle w:val="Prrafodelista"/>
-              <w:ind w:left="0"/>
-              <w:jc w:val="center"/>
-              <w:rPr>
-                <w:color w:val="000000"/>
-              </w:rPr>
-            </w:pPr>
-            <w:r>
-              <w:rPr>
-                <w:color w:val="000000"/>
-              </w:rPr>
-              <w:t>Justificación</w:t>
-            </w:r>
-          </w:p>
-        </w:tc>
-        <w:tc>
-          <w:tcPr>
-            <w:cnfStyle w:val="000010000000" w:firstRow="0" w:lastRow="0" w:firstColumn="0" w:lastColumn="0" w:oddVBand="1" w:evenVBand="0" w:oddHBand="0" w:evenHBand="0" w:firstRowFirstColumn="0" w:firstRowLastColumn="0" w:lastRowFirstColumn="0" w:lastRowLastColumn="0"/>
-            <w:tcW w:w="6946" w:type="dxa"/>
-            <w:vAlign w:val="center"/>
-          </w:tcPr>
-          <w:p>
-            <w:pPr>
-              <w:spacing w:after="200" w:line="276" w:lineRule="auto"/>
-              <w:ind w:left="360"/>
-              <w:rPr>
-                <w:color w:val="000000"/>
-              </w:rPr>
-            </w:pPr>
-          </w:p>
-        </w:tc>
-      </w:tr>
-    </w:tbl>
-    <w:p>
-      <w:pPr>
-        <w:spacing w:line="360" w:lineRule="auto"/>
-        <w:jc w:val="both"/>
-        <w:rPr>
-          <w:rFonts w:ascii="Arial" w:hAnsi="Arial" w:cs="Arial"/>
-          <w:sz w:val="24"/>
-          <w:szCs w:val="24"/>
-        </w:rPr>
-      </w:pPr>
-    </w:p>
-    <w:p>
-      <w:pPr>
-        <w:pStyle w:val="Prrafodelista"/>
-        <w:numPr>
-          <w:ilvl w:val="0"/>
-          <w:numId w:val="18"/>
-        </w:numPr>
-        <w:spacing w:line="360" w:lineRule="auto"/>
-        <w:jc w:val="both"/>
-        <w:rPr>
-          <w:rFonts w:ascii="Arial" w:hAnsi="Arial" w:cs="Arial"/>
-          <w:sz w:val="24"/>
-          <w:szCs w:val="24"/>
-        </w:rPr>
-      </w:pPr>
-      <w:r>
-        <w:rPr>
-          <w:rFonts w:ascii="Arial" w:hAnsi="Arial" w:cs="Arial"/>
-          <w:sz w:val="24"/>
-          <w:szCs w:val="24"/>
-        </w:rPr>
-        <w:t>Identificador: Tendrá el formato de SC-#### donde #### son números que incrementarán con cada solicitud. Este identificador nos permitirá dar seguimiento de la solicitud.</w:t>
-      </w:r>
-    </w:p>
-    <w:p>
-      <w:pPr>
-        <w:pStyle w:val="Prrafodelista"/>
-        <w:numPr>
-          <w:ilvl w:val="0"/>
-          <w:numId w:val="18"/>
-        </w:numPr>
-        <w:spacing w:line="360" w:lineRule="auto"/>
-        <w:jc w:val="both"/>
-        <w:rPr>
-          <w:rFonts w:ascii="Arial" w:hAnsi="Arial" w:cs="Arial"/>
-          <w:sz w:val="24"/>
-          <w:szCs w:val="24"/>
-        </w:rPr>
-      </w:pPr>
-      <w:r>
-        <w:rPr>
-          <w:rFonts w:ascii="Arial" w:hAnsi="Arial" w:cs="Arial"/>
-          <w:sz w:val="24"/>
-          <w:szCs w:val="24"/>
-        </w:rPr>
-        <w:t>Fecha: Fecha en la que se hace la solicitud de cambio.</w:t>
-      </w:r>
-    </w:p>
-    <w:p>
-      <w:pPr>
-        <w:pStyle w:val="Prrafodelista"/>
-        <w:numPr>
-          <w:ilvl w:val="0"/>
-          <w:numId w:val="18"/>
-        </w:numPr>
-        <w:spacing w:line="360" w:lineRule="auto"/>
-        <w:jc w:val="both"/>
-        <w:rPr>
-          <w:rFonts w:ascii="Arial" w:hAnsi="Arial" w:cs="Arial"/>
-          <w:sz w:val="24"/>
-          <w:szCs w:val="24"/>
-        </w:rPr>
-      </w:pPr>
-      <w:r>
-        <w:rPr>
-          <w:rFonts w:ascii="Arial" w:hAnsi="Arial" w:cs="Arial"/>
-          <w:sz w:val="24"/>
-          <w:szCs w:val="24"/>
-        </w:rPr>
-        <w:t>Sistema: Nombre del sistema a aplicar el cambio.</w:t>
-      </w:r>
-    </w:p>
-    <w:p>
-      <w:pPr>
-        <w:pStyle w:val="Prrafodelista"/>
-        <w:numPr>
-          <w:ilvl w:val="0"/>
-          <w:numId w:val="18"/>
-        </w:numPr>
-        <w:spacing w:line="360" w:lineRule="auto"/>
-        <w:jc w:val="both"/>
-        <w:rPr>
-          <w:rFonts w:ascii="Arial" w:hAnsi="Arial" w:cs="Arial"/>
-          <w:sz w:val="24"/>
-          <w:szCs w:val="24"/>
-        </w:rPr>
-      </w:pPr>
-      <w:r>
-        <w:rPr>
-          <w:rFonts w:ascii="Arial" w:hAnsi="Arial" w:cs="Arial"/>
-          <w:sz w:val="24"/>
-          <w:szCs w:val="24"/>
-        </w:rPr>
-        <w:t>Fuente: El nombre del solicitante y el cargo que tiene.</w:t>
-      </w:r>
-    </w:p>
-    <w:p>
-      <w:pPr>
-        <w:pStyle w:val="Prrafodelista"/>
-        <w:numPr>
-          <w:ilvl w:val="0"/>
-          <w:numId w:val="18"/>
-        </w:numPr>
-        <w:spacing w:line="360" w:lineRule="auto"/>
-        <w:jc w:val="both"/>
-        <w:rPr>
-          <w:rFonts w:ascii="Arial" w:hAnsi="Arial" w:cs="Arial"/>
-          <w:sz w:val="24"/>
-          <w:szCs w:val="24"/>
-        </w:rPr>
-      </w:pPr>
-      <w:r>
-        <w:rPr>
-          <w:rFonts w:ascii="Arial" w:hAnsi="Arial" w:cs="Arial"/>
-          <w:sz w:val="24"/>
-          <w:szCs w:val="24"/>
-        </w:rPr>
-        <w:t>Autor: El dueño del proceso o sistema que afecta este cambio y aprobará el cambio.</w:t>
-      </w:r>
-    </w:p>
-    <w:p>
-      <w:pPr>
-        <w:pStyle w:val="Prrafodelista"/>
-        <w:numPr>
-          <w:ilvl w:val="0"/>
-          <w:numId w:val="18"/>
-        </w:numPr>
-        <w:spacing w:line="360" w:lineRule="auto"/>
-        <w:jc w:val="both"/>
-        <w:rPr>
-          <w:rFonts w:ascii="Arial" w:hAnsi="Arial" w:cs="Arial"/>
-          <w:sz w:val="24"/>
-          <w:szCs w:val="24"/>
-        </w:rPr>
-      </w:pPr>
-      <w:r>
-        <w:rPr>
-          <w:rFonts w:ascii="Arial" w:hAnsi="Arial" w:cs="Arial"/>
-          <w:sz w:val="24"/>
-          <w:szCs w:val="24"/>
-        </w:rPr>
-        <w:t>Descripción: Se detalla el cambio que se solicita.</w:t>
-      </w:r>
-    </w:p>
-    <w:p>
-      <w:pPr>
-        <w:pStyle w:val="Prrafodelista"/>
-        <w:numPr>
-          <w:ilvl w:val="0"/>
-          <w:numId w:val="18"/>
-        </w:numPr>
-        <w:spacing w:line="360" w:lineRule="auto"/>
-        <w:jc w:val="both"/>
-        <w:rPr>
-          <w:rFonts w:ascii="Arial" w:hAnsi="Arial" w:cs="Arial"/>
-          <w:sz w:val="24"/>
-          <w:szCs w:val="24"/>
-        </w:rPr>
-      </w:pPr>
-      <w:r>
-        <w:rPr>
-          <w:rFonts w:ascii="Arial" w:hAnsi="Arial" w:cs="Arial"/>
-          <w:sz w:val="24"/>
-          <w:szCs w:val="24"/>
-        </w:rPr>
-        <w:t>Justificación: La razón de por qué es necesario este cambio.</w:t>
-      </w:r>
-    </w:p>
-    <w:p>
-      <w:pPr>
-        <w:rPr>
-          <w:rFonts w:ascii="Arial" w:hAnsi="Arial" w:cs="Arial"/>
-          <w:sz w:val="24"/>
-          <w:szCs w:val="24"/>
-        </w:rPr>
-      </w:pPr>
-    </w:p>
-    <w:p>
-      <w:pPr>
-        <w:pStyle w:val="Ttulo1"/>
-      </w:pPr>
-      <w:bookmarkStart w:id="24" w:name="_Toc23216729"/>
-      <w:r>
-        <w:t>Reportes de Estado</w:t>
-      </w:r>
-      <w:bookmarkEnd w:id="24"/>
-    </w:p>
-    <w:p>
-      <w:pPr>
-        <w:spacing w:line="360" w:lineRule="auto"/>
-        <w:ind w:left="709" w:hanging="709"/>
-        <w:jc w:val="both"/>
-        <w:rPr>
-          <w:rFonts w:ascii="Arial" w:hAnsi="Arial" w:cs="Arial"/>
-          <w:sz w:val="24"/>
-          <w:szCs w:val="24"/>
-        </w:rPr>
-      </w:pPr>
-    </w:p>
-    <w:p>
-      <w:pPr>
-        <w:spacing w:line="360" w:lineRule="auto"/>
-        <w:ind w:left="709" w:hanging="709"/>
-        <w:jc w:val="both"/>
-        <w:rPr>
-          <w:rFonts w:ascii="Arial" w:hAnsi="Arial" w:cs="Arial"/>
-          <w:sz w:val="24"/>
-          <w:szCs w:val="24"/>
-        </w:rPr>
-      </w:pPr>
-      <w:r>
-        <w:rPr>
-          <w:rFonts w:ascii="Arial" w:hAnsi="Arial" w:cs="Arial"/>
-          <w:sz w:val="24"/>
-          <w:szCs w:val="24"/>
-        </w:rPr>
-        <w:t>Estos reportes ayudarán al Gestor de la configuración, al Jefe de Proyecto y al desarrollador a estar informados del estado de los elementos de la configuración para de esta forma tomar decisiones en las acciones que harán.</w:t>
-      </w:r>
-    </w:p>
-    <w:p>
-      <w:pPr>
-        <w:spacing w:line="360" w:lineRule="auto"/>
-        <w:ind w:left="709" w:hanging="709"/>
-        <w:jc w:val="both"/>
-        <w:rPr>
-          <w:rFonts w:ascii="Arial" w:hAnsi="Arial" w:cs="Arial"/>
-          <w:sz w:val="24"/>
-          <w:szCs w:val="24"/>
-        </w:rPr>
-      </w:pPr>
-    </w:p>
-    <w:p>
-      <w:pPr>
-        <w:rPr>
-          <w:rFonts w:ascii="Arial" w:hAnsi="Arial" w:cs="Arial"/>
-          <w:sz w:val="24"/>
-          <w:szCs w:val="24"/>
-        </w:rPr>
-      </w:pPr>
-      <w:r>
-        <w:rPr>
-          <w:rFonts w:ascii="Arial" w:hAnsi="Arial" w:cs="Arial"/>
-          <w:sz w:val="24"/>
-          <w:szCs w:val="24"/>
-        </w:rPr>
-        <w:br w:type="page"/>
-      </w:r>
-    </w:p>
-    <w:p>
-      <w:pPr>
-        <w:spacing w:line="360" w:lineRule="auto"/>
-        <w:ind w:left="709" w:hanging="709"/>
-        <w:jc w:val="both"/>
-        <w:rPr>
-          <w:rFonts w:ascii="Arial" w:hAnsi="Arial" w:cs="Arial"/>
-          <w:sz w:val="24"/>
-          <w:szCs w:val="24"/>
-        </w:rPr>
-      </w:pPr>
-    </w:p>
-    <w:p>
-      <w:pPr>
-        <w:pStyle w:val="Ttulo1"/>
-      </w:pPr>
-      <w:bookmarkStart w:id="25" w:name="_Toc23216730"/>
-      <w:r>
-        <w:t>Reportes de Auditoría</w:t>
-      </w:r>
-      <w:bookmarkEnd w:id="25"/>
-    </w:p>
-    <w:p>
-      <w:pPr>
-        <w:spacing w:line="360" w:lineRule="auto"/>
-        <w:ind w:left="709" w:hanging="709"/>
-        <w:jc w:val="both"/>
-        <w:rPr>
-          <w:rFonts w:ascii="Arial" w:hAnsi="Arial" w:cs="Arial"/>
-          <w:sz w:val="24"/>
-          <w:szCs w:val="24"/>
-        </w:rPr>
-      </w:pPr>
-    </w:p>
-    <w:p>
-      <w:pPr>
-        <w:spacing w:line="360" w:lineRule="auto"/>
-        <w:ind w:left="709" w:hanging="709"/>
-        <w:jc w:val="both"/>
-        <w:rPr>
-          <w:rFonts w:ascii="Arial" w:hAnsi="Arial" w:cs="Arial"/>
-          <w:sz w:val="24"/>
-          <w:szCs w:val="24"/>
-        </w:rPr>
-      </w:pPr>
-      <w:r>
-        <w:rPr>
-          <w:rFonts w:ascii="Arial" w:hAnsi="Arial" w:cs="Arial"/>
-          <w:sz w:val="24"/>
-          <w:szCs w:val="24"/>
-        </w:rPr>
-        <w:t>Estos reportes ayudarán al auditor externo para validar la gestión de la configuración.</w:t>
-      </w:r>
-      <w:r>
-        <w:rPr>
-          <w:rFonts w:ascii="Arial" w:hAnsi="Arial" w:cs="Arial"/>
-          <w:sz w:val="24"/>
-          <w:szCs w:val="24"/>
-        </w:rPr>
-        <w:t xml:space="preserve"> </w:t>
-      </w:r>
     </w:p>
     <w:p>
       <w:pPr>
@@ -12149,7 +11250,10 @@
             <w:jc w:val="right"/>
           </w:pPr>
           <w:r>
-            <w:t>Versión 1.0</w:t>
+            <w:t>Versión 1.</w:t>
+          </w:r>
+          <w:r>
+            <w:t>1</w:t>
           </w:r>
         </w:p>
       </w:tc>
@@ -12178,7 +11282,13 @@
             <w:jc w:val="right"/>
           </w:pPr>
           <w:r>
-            <w:t>22/10/2019</w:t>
+            <w:t>2</w:t>
+          </w:r>
+          <w:r>
+            <w:t>9</w:t>
+          </w:r>
+          <w:r>
+            <w:t>/10/2019</w:t>
           </w:r>
         </w:p>
       </w:tc>
@@ -15614,7 +14724,7 @@
 </file>
 
 <file path=customXml/itemProps1.xml><?xml version="1.0" encoding="utf-8"?>
-<ds:datastoreItem xmlns:ds="http://schemas.openxmlformats.org/officeDocument/2006/customXml" ds:itemID="{4A68B042-F473-42F8-9499-D714208062D5}">
+<ds:datastoreItem xmlns:ds="http://schemas.openxmlformats.org/officeDocument/2006/customXml" ds:itemID="{F5E65B8B-B594-4329-94FF-324A3B6B3DF0}">
   <ds:schemaRefs>
     <ds:schemaRef ds:uri="http://schemas.openxmlformats.org/officeDocument/2006/bibliography"/>
   </ds:schemaRefs>

</xml_diff>